<commit_message>
Modification mise en page CahierDeCharge_v5.0(08-05-14).docx
</commit_message>
<xml_diff>
--- a/ cars-locator/Documents_Presentations/CahierDeCharge_v5.0(08-05-14).docx
+++ b/ cars-locator/Documents_Presentations/CahierDeCharge_v5.0(08-05-14).docx
@@ -205,7 +205,7 @@
                               <w:txbxContent>
                                 <w:p>
                                   <w:pPr>
-                                    <w:pStyle w:val="Sansinterligne"/>
+                                    <w:pStyle w:val="NoSpacing"/>
                                     <w:rPr>
                                       <w:color w:val="FFFFFF" w:themeColor="background1"/>
                                       <w:sz w:val="72"/>
@@ -223,7 +223,7 @@
                                 </w:p>
                                 <w:p>
                                   <w:pPr>
-                                    <w:pStyle w:val="Sansinterligne"/>
+                                    <w:pStyle w:val="NoSpacing"/>
                                     <w:rPr>
                                       <w:color w:val="FFFFFF" w:themeColor="background1"/>
                                       <w:sz w:val="72"/>
@@ -286,7 +286,7 @@
                               <w:txbxContent>
                                 <w:p>
                                   <w:pPr>
-                                    <w:pStyle w:val="Sansinterligne"/>
+                                    <w:pStyle w:val="NoSpacing"/>
                                     <w:spacing w:after="120"/>
                                     <w:rPr>
                                       <w:color w:val="FFFFFF" w:themeColor="background1"/>
@@ -305,7 +305,7 @@
                                 </w:p>
                                 <w:p>
                                   <w:pPr>
-                                    <w:pStyle w:val="Sansinterligne"/>
+                                    <w:pStyle w:val="NoSpacing"/>
                                     <w:ind w:firstLine="709"/>
                                     <w:rPr>
                                       <w:color w:val="FFFFFF" w:themeColor="background1"/>
@@ -313,6 +313,8 @@
                                       <w:szCs w:val="36"/>
                                     </w:rPr>
                                   </w:pPr>
+                                  <w:bookmarkStart w:id="0" w:name="_GoBack"/>
+                                  <w:bookmarkEnd w:id="0"/>
                                   <w:r>
                                     <w:rPr>
                                       <w:color w:val="FFFFFF" w:themeColor="background1"/>
@@ -324,7 +326,7 @@
                                 </w:p>
                                 <w:p>
                                   <w:pPr>
-                                    <w:pStyle w:val="Sansinterligne"/>
+                                    <w:pStyle w:val="NoSpacing"/>
                                     <w:ind w:firstLine="709"/>
                                     <w:rPr>
                                       <w:color w:val="FFFFFF" w:themeColor="background1"/>
@@ -343,7 +345,7 @@
                                 </w:p>
                                 <w:p>
                                   <w:pPr>
-                                    <w:pStyle w:val="Sansinterligne"/>
+                                    <w:pStyle w:val="NoSpacing"/>
                                     <w:ind w:firstLine="709"/>
                                     <w:rPr>
                                       <w:color w:val="FFFFFF" w:themeColor="background1"/>
@@ -362,7 +364,7 @@
                                 </w:p>
                                 <w:p>
                                   <w:pPr>
-                                    <w:pStyle w:val="Sansinterligne"/>
+                                    <w:pStyle w:val="NoSpacing"/>
                                     <w:ind w:firstLine="709"/>
                                     <w:rPr>
                                       <w:color w:val="FFFFFF" w:themeColor="background1"/>
@@ -412,7 +414,7 @@
                         <w:txbxContent>
                           <w:p>
                             <w:pPr>
-                              <w:pStyle w:val="Sansinterligne"/>
+                              <w:pStyle w:val="NoSpacing"/>
                               <w:rPr>
                                 <w:color w:val="FFFFFF" w:themeColor="background1"/>
                                 <w:sz w:val="72"/>
@@ -430,7 +432,7 @@
                           </w:p>
                           <w:p>
                             <w:pPr>
-                              <w:pStyle w:val="Sansinterligne"/>
+                              <w:pStyle w:val="NoSpacing"/>
                               <w:rPr>
                                 <w:color w:val="FFFFFF" w:themeColor="background1"/>
                                 <w:sz w:val="72"/>
@@ -448,7 +450,7 @@
                         <w:txbxContent>
                           <w:p>
                             <w:pPr>
-                              <w:pStyle w:val="Sansinterligne"/>
+                              <w:pStyle w:val="NoSpacing"/>
                               <w:spacing w:after="120"/>
                               <w:rPr>
                                 <w:color w:val="FFFFFF" w:themeColor="background1"/>
@@ -467,7 +469,7 @@
                           </w:p>
                           <w:p>
                             <w:pPr>
-                              <w:pStyle w:val="Sansinterligne"/>
+                              <w:pStyle w:val="NoSpacing"/>
                               <w:ind w:firstLine="709"/>
                               <w:rPr>
                                 <w:color w:val="FFFFFF" w:themeColor="background1"/>
@@ -475,6 +477,8 @@
                                 <w:szCs w:val="36"/>
                               </w:rPr>
                             </w:pPr>
+                            <w:bookmarkStart w:id="1" w:name="_GoBack"/>
+                            <w:bookmarkEnd w:id="1"/>
                             <w:r>
                               <w:rPr>
                                 <w:color w:val="FFFFFF" w:themeColor="background1"/>
@@ -486,7 +490,7 @@
                           </w:p>
                           <w:p>
                             <w:pPr>
-                              <w:pStyle w:val="Sansinterligne"/>
+                              <w:pStyle w:val="NoSpacing"/>
                               <w:ind w:firstLine="709"/>
                               <w:rPr>
                                 <w:color w:val="FFFFFF" w:themeColor="background1"/>
@@ -505,7 +509,7 @@
                           </w:p>
                           <w:p>
                             <w:pPr>
-                              <w:pStyle w:val="Sansinterligne"/>
+                              <w:pStyle w:val="NoSpacing"/>
                               <w:ind w:firstLine="709"/>
                               <w:rPr>
                                 <w:color w:val="FFFFFF" w:themeColor="background1"/>
@@ -524,7 +528,7 @@
                           </w:p>
                           <w:p>
                             <w:pPr>
-                              <w:pStyle w:val="Sansinterligne"/>
+                              <w:pStyle w:val="NoSpacing"/>
                               <w:ind w:firstLine="709"/>
                               <w:rPr>
                                 <w:color w:val="FFFFFF" w:themeColor="background1"/>
@@ -604,7 +608,7 @@
                             <w:txbxContent>
                               <w:p>
                                 <w:pPr>
-                                  <w:pStyle w:val="Sansinterligne"/>
+                                  <w:pStyle w:val="NoSpacing"/>
                                   <w:rPr>
                                     <w:color w:val="FFFFFF" w:themeColor="background1"/>
                                     <w:sz w:val="72"/>
@@ -646,7 +650,7 @@
                               </w:p>
                               <w:p>
                                 <w:pPr>
-                                  <w:pStyle w:val="Sansinterligne"/>
+                                  <w:pStyle w:val="NoSpacing"/>
                                   <w:jc w:val="right"/>
                                   <w:rPr>
                                     <w:color w:val="FFFFFF" w:themeColor="background1"/>
@@ -706,7 +710,7 @@
                       <w:txbxContent>
                         <w:p>
                           <w:pPr>
-                            <w:pStyle w:val="Sansinterligne"/>
+                            <w:pStyle w:val="NoSpacing"/>
                             <w:rPr>
                               <w:color w:val="FFFFFF" w:themeColor="background1"/>
                               <w:sz w:val="72"/>
@@ -748,7 +752,7 @@
                         </w:p>
                         <w:p>
                           <w:pPr>
-                            <w:pStyle w:val="Sansinterligne"/>
+                            <w:pStyle w:val="NoSpacing"/>
                             <w:jc w:val="right"/>
                             <w:rPr>
                               <w:color w:val="FFFFFF" w:themeColor="background1"/>
@@ -904,7 +908,7 @@
       <w:sdtContent>
         <w:p>
           <w:pPr>
-            <w:pStyle w:val="En-ttedetabledesmatires"/>
+            <w:pStyle w:val="TOCHeading"/>
             <w:jc w:val="center"/>
           </w:pPr>
           <w:r>
@@ -913,7 +917,7 @@
         </w:p>
         <w:p>
           <w:pPr>
-            <w:pStyle w:val="TM1"/>
+            <w:pStyle w:val="TOC1"/>
             <w:tabs>
               <w:tab w:val="left" w:pos="440"/>
               <w:tab w:val="right" w:leader="dot" w:pos="10194"/>
@@ -938,7 +942,7 @@
           <w:hyperlink w:anchor="_Toc387318256" w:history="1">
             <w:r>
               <w:rPr>
-                <w:rStyle w:val="Lienhypertexte"/>
+                <w:rStyle w:val="Hyperlink"/>
                 <w:b/>
                 <w:bCs/>
                 <w:noProof/>
@@ -948,7 +952,7 @@
             </w:r>
             <w:r>
               <w:rPr>
-                <w:rStyle w:val="Lienhypertexte"/>
+                <w:rStyle w:val="Hyperlink"/>
                 <w:b/>
                 <w:bCs/>
                 <w:noProof/>
@@ -958,7 +962,7 @@
             </w:r>
             <w:r>
               <w:rPr>
-                <w:rStyle w:val="Lienhypertexte"/>
+                <w:rStyle w:val="Hyperlink"/>
                 <w:b/>
                 <w:bCs/>
                 <w:noProof/>
@@ -1018,7 +1022,7 @@
         </w:p>
         <w:p>
           <w:pPr>
-            <w:pStyle w:val="TM1"/>
+            <w:pStyle w:val="TOC1"/>
             <w:tabs>
               <w:tab w:val="left" w:pos="440"/>
               <w:tab w:val="right" w:leader="dot" w:pos="10194"/>
@@ -1034,7 +1038,7 @@
           <w:hyperlink w:anchor="_Toc387318257" w:history="1">
             <w:r>
               <w:rPr>
-                <w:rStyle w:val="Lienhypertexte"/>
+                <w:rStyle w:val="Hyperlink"/>
                 <w:b/>
                 <w:bCs/>
                 <w:noProof/>
@@ -1053,7 +1057,7 @@
             </w:r>
             <w:r>
               <w:rPr>
-                <w:rStyle w:val="Lienhypertexte"/>
+                <w:rStyle w:val="Hyperlink"/>
                 <w:b/>
                 <w:bCs/>
                 <w:noProof/>
@@ -1113,7 +1117,7 @@
         </w:p>
         <w:p>
           <w:pPr>
-            <w:pStyle w:val="TM1"/>
+            <w:pStyle w:val="TOC1"/>
             <w:tabs>
               <w:tab w:val="left" w:pos="660"/>
               <w:tab w:val="right" w:leader="dot" w:pos="10194"/>
@@ -1129,7 +1133,7 @@
           <w:hyperlink w:anchor="_Toc387318258" w:history="1">
             <w:r>
               <w:rPr>
-                <w:rStyle w:val="Lienhypertexte"/>
+                <w:rStyle w:val="Hyperlink"/>
                 <w:b/>
                 <w:bCs/>
                 <w:noProof/>
@@ -1148,7 +1152,7 @@
             </w:r>
             <w:r>
               <w:rPr>
-                <w:rStyle w:val="Lienhypertexte"/>
+                <w:rStyle w:val="Hyperlink"/>
                 <w:b/>
                 <w:bCs/>
                 <w:noProof/>
@@ -1208,7 +1212,7 @@
         </w:p>
         <w:p>
           <w:pPr>
-            <w:pStyle w:val="TM2"/>
+            <w:pStyle w:val="TOC2"/>
             <w:tabs>
               <w:tab w:val="right" w:leader="dot" w:pos="10194"/>
             </w:tabs>
@@ -1223,7 +1227,7 @@
           <w:hyperlink w:anchor="_Toc387318259" w:history="1">
             <w:r>
               <w:rPr>
-                <w:rStyle w:val="Lienhypertexte"/>
+                <w:rStyle w:val="Hyperlink"/>
                 <w:rFonts w:ascii="Cambria" w:eastAsia="Cambria" w:hAnsi="Cambria" w:cs="Cambria"/>
                 <w:noProof/>
               </w:rPr>
@@ -1281,7 +1285,7 @@
         </w:p>
         <w:p>
           <w:pPr>
-            <w:pStyle w:val="TM3"/>
+            <w:pStyle w:val="TOC3"/>
             <w:tabs>
               <w:tab w:val="right" w:leader="dot" w:pos="10194"/>
             </w:tabs>
@@ -1296,7 +1300,7 @@
           <w:hyperlink w:anchor="_Toc387318260" w:history="1">
             <w:r>
               <w:rPr>
-                <w:rStyle w:val="Lienhypertexte"/>
+                <w:rStyle w:val="Hyperlink"/>
                 <w:rFonts w:ascii="Cambria" w:eastAsia="Cambria" w:hAnsi="Cambria" w:cs="Cambria"/>
                 <w:noProof/>
               </w:rPr>
@@ -1354,7 +1358,7 @@
         </w:p>
         <w:p>
           <w:pPr>
-            <w:pStyle w:val="TM3"/>
+            <w:pStyle w:val="TOC3"/>
             <w:tabs>
               <w:tab w:val="right" w:leader="dot" w:pos="10194"/>
             </w:tabs>
@@ -1369,7 +1373,7 @@
           <w:hyperlink w:anchor="_Toc387318261" w:history="1">
             <w:r>
               <w:rPr>
-                <w:rStyle w:val="Lienhypertexte"/>
+                <w:rStyle w:val="Hyperlink"/>
                 <w:rFonts w:ascii="Cambria" w:eastAsia="Cambria" w:hAnsi="Cambria" w:cs="Cambria"/>
                 <w:noProof/>
               </w:rPr>
@@ -1427,7 +1431,7 @@
         </w:p>
         <w:p>
           <w:pPr>
-            <w:pStyle w:val="TM2"/>
+            <w:pStyle w:val="TOC2"/>
             <w:tabs>
               <w:tab w:val="right" w:leader="dot" w:pos="10194"/>
             </w:tabs>
@@ -1442,7 +1446,7 @@
           <w:hyperlink w:anchor="_Toc387318262" w:history="1">
             <w:r>
               <w:rPr>
-                <w:rStyle w:val="Lienhypertexte"/>
+                <w:rStyle w:val="Hyperlink"/>
                 <w:rFonts w:ascii="Cambria" w:eastAsia="Cambria" w:hAnsi="Cambria" w:cs="Cambria"/>
                 <w:noProof/>
               </w:rPr>
@@ -1500,7 +1504,7 @@
         </w:p>
         <w:p>
           <w:pPr>
-            <w:pStyle w:val="TM3"/>
+            <w:pStyle w:val="TOC3"/>
             <w:tabs>
               <w:tab w:val="right" w:leader="dot" w:pos="10194"/>
             </w:tabs>
@@ -1515,7 +1519,7 @@
           <w:hyperlink w:anchor="_Toc387318263" w:history="1">
             <w:r>
               <w:rPr>
-                <w:rStyle w:val="Lienhypertexte"/>
+                <w:rStyle w:val="Hyperlink"/>
                 <w:rFonts w:ascii="Cambria" w:eastAsia="Cambria" w:hAnsi="Cambria" w:cs="Cambria"/>
                 <w:noProof/>
               </w:rPr>
@@ -1573,7 +1577,7 @@
         </w:p>
         <w:p>
           <w:pPr>
-            <w:pStyle w:val="TM3"/>
+            <w:pStyle w:val="TOC3"/>
             <w:tabs>
               <w:tab w:val="right" w:leader="dot" w:pos="10194"/>
             </w:tabs>
@@ -1588,7 +1592,7 @@
           <w:hyperlink w:anchor="_Toc387318264" w:history="1">
             <w:r>
               <w:rPr>
-                <w:rStyle w:val="Lienhypertexte"/>
+                <w:rStyle w:val="Hyperlink"/>
                 <w:rFonts w:ascii="Cambria" w:eastAsia="Cambria" w:hAnsi="Cambria" w:cs="Cambria"/>
                 <w:noProof/>
               </w:rPr>
@@ -1646,7 +1650,7 @@
         </w:p>
         <w:p>
           <w:pPr>
-            <w:pStyle w:val="TM3"/>
+            <w:pStyle w:val="TOC3"/>
             <w:tabs>
               <w:tab w:val="right" w:leader="dot" w:pos="10194"/>
             </w:tabs>
@@ -1661,7 +1665,7 @@
           <w:hyperlink w:anchor="_Toc387318265" w:history="1">
             <w:r>
               <w:rPr>
-                <w:rStyle w:val="Lienhypertexte"/>
+                <w:rStyle w:val="Hyperlink"/>
                 <w:rFonts w:ascii="Cambria" w:eastAsia="Cambria" w:hAnsi="Cambria" w:cs="Cambria"/>
                 <w:noProof/>
               </w:rPr>
@@ -1719,7 +1723,7 @@
         </w:p>
         <w:p>
           <w:pPr>
-            <w:pStyle w:val="TM2"/>
+            <w:pStyle w:val="TOC2"/>
             <w:tabs>
               <w:tab w:val="right" w:leader="dot" w:pos="10194"/>
             </w:tabs>
@@ -1734,7 +1738,7 @@
           <w:hyperlink w:anchor="_Toc387318266" w:history="1">
             <w:r>
               <w:rPr>
-                <w:rStyle w:val="Lienhypertexte"/>
+                <w:rStyle w:val="Hyperlink"/>
                 <w:rFonts w:ascii="Cambria" w:eastAsia="Cambria" w:hAnsi="Cambria" w:cs="Cambria"/>
                 <w:noProof/>
               </w:rPr>
@@ -1792,7 +1796,7 @@
         </w:p>
         <w:p>
           <w:pPr>
-            <w:pStyle w:val="TM1"/>
+            <w:pStyle w:val="TOC1"/>
             <w:tabs>
               <w:tab w:val="left" w:pos="660"/>
               <w:tab w:val="right" w:leader="dot" w:pos="10194"/>
@@ -1808,7 +1812,7 @@
           <w:hyperlink w:anchor="_Toc387318267" w:history="1">
             <w:r>
               <w:rPr>
-                <w:rStyle w:val="Lienhypertexte"/>
+                <w:rStyle w:val="Hyperlink"/>
                 <w:b/>
                 <w:bCs/>
                 <w:noProof/>
@@ -1827,7 +1831,7 @@
             </w:r>
             <w:r>
               <w:rPr>
-                <w:rStyle w:val="Lienhypertexte"/>
+                <w:rStyle w:val="Hyperlink"/>
                 <w:b/>
                 <w:bCs/>
                 <w:noProof/>
@@ -1887,7 +1891,7 @@
         </w:p>
         <w:p>
           <w:pPr>
-            <w:pStyle w:val="TM2"/>
+            <w:pStyle w:val="TOC2"/>
             <w:tabs>
               <w:tab w:val="right" w:leader="dot" w:pos="10194"/>
             </w:tabs>
@@ -1902,7 +1906,7 @@
           <w:hyperlink w:anchor="_Toc387318268" w:history="1">
             <w:r>
               <w:rPr>
-                <w:rStyle w:val="Lienhypertexte"/>
+                <w:rStyle w:val="Hyperlink"/>
                 <w:rFonts w:ascii="Cambria" w:eastAsia="Cambria" w:hAnsi="Cambria" w:cs="Cambria"/>
                 <w:noProof/>
               </w:rPr>
@@ -1960,7 +1964,7 @@
         </w:p>
         <w:p>
           <w:pPr>
-            <w:pStyle w:val="TM1"/>
+            <w:pStyle w:val="TOC1"/>
             <w:tabs>
               <w:tab w:val="left" w:pos="440"/>
               <w:tab w:val="right" w:leader="dot" w:pos="10194"/>
@@ -1976,7 +1980,7 @@
           <w:hyperlink w:anchor="_Toc387318269" w:history="1">
             <w:r>
               <w:rPr>
-                <w:rStyle w:val="Lienhypertexte"/>
+                <w:rStyle w:val="Hyperlink"/>
                 <w:b/>
                 <w:bCs/>
                 <w:noProof/>
@@ -1995,7 +1999,7 @@
             </w:r>
             <w:r>
               <w:rPr>
-                <w:rStyle w:val="Lienhypertexte"/>
+                <w:rStyle w:val="Hyperlink"/>
                 <w:b/>
                 <w:bCs/>
                 <w:noProof/>
@@ -2055,7 +2059,7 @@
         </w:p>
         <w:p>
           <w:pPr>
-            <w:pStyle w:val="TM1"/>
+            <w:pStyle w:val="TOC1"/>
             <w:tabs>
               <w:tab w:val="left" w:pos="660"/>
               <w:tab w:val="right" w:leader="dot" w:pos="10194"/>
@@ -2071,7 +2075,7 @@
           <w:hyperlink w:anchor="_Toc387318272" w:history="1">
             <w:r>
               <w:rPr>
-                <w:rStyle w:val="Lienhypertexte"/>
+                <w:rStyle w:val="Hyperlink"/>
                 <w:b/>
                 <w:bCs/>
                 <w:noProof/>
@@ -2090,7 +2094,7 @@
             </w:r>
             <w:r>
               <w:rPr>
-                <w:rStyle w:val="Lienhypertexte"/>
+                <w:rStyle w:val="Hyperlink"/>
                 <w:b/>
                 <w:bCs/>
                 <w:noProof/>
@@ -2150,7 +2154,7 @@
         </w:p>
         <w:p>
           <w:pPr>
-            <w:pStyle w:val="TM1"/>
+            <w:pStyle w:val="TOC1"/>
             <w:tabs>
               <w:tab w:val="left" w:pos="660"/>
               <w:tab w:val="right" w:leader="dot" w:pos="10194"/>
@@ -2166,7 +2170,7 @@
           <w:hyperlink w:anchor="_Toc387318274" w:history="1">
             <w:r>
               <w:rPr>
-                <w:rStyle w:val="Lienhypertexte"/>
+                <w:rStyle w:val="Hyperlink"/>
                 <w:b/>
                 <w:bCs/>
                 <w:noProof/>
@@ -2185,7 +2189,7 @@
             </w:r>
             <w:r>
               <w:rPr>
-                <w:rStyle w:val="Lienhypertexte"/>
+                <w:rStyle w:val="Hyperlink"/>
                 <w:b/>
                 <w:bCs/>
                 <w:noProof/>
@@ -2245,7 +2249,7 @@
         </w:p>
         <w:p>
           <w:pPr>
-            <w:pStyle w:val="TM2"/>
+            <w:pStyle w:val="TOC2"/>
             <w:tabs>
               <w:tab w:val="right" w:leader="dot" w:pos="10194"/>
             </w:tabs>
@@ -2260,7 +2264,7 @@
           <w:hyperlink w:anchor="_Toc387318275" w:history="1">
             <w:r>
               <w:rPr>
-                <w:rStyle w:val="Lienhypertexte"/>
+                <w:rStyle w:val="Hyperlink"/>
                 <w:rFonts w:ascii="Cambria" w:eastAsia="Cambria" w:hAnsi="Cambria" w:cs="Cambria"/>
                 <w:noProof/>
               </w:rPr>
@@ -2318,7 +2322,7 @@
         </w:p>
         <w:p>
           <w:pPr>
-            <w:pStyle w:val="TM2"/>
+            <w:pStyle w:val="TOC2"/>
             <w:tabs>
               <w:tab w:val="right" w:leader="dot" w:pos="10194"/>
             </w:tabs>
@@ -2333,7 +2337,7 @@
           <w:hyperlink w:anchor="_Toc387318276" w:history="1">
             <w:r>
               <w:rPr>
-                <w:rStyle w:val="Lienhypertexte"/>
+                <w:rStyle w:val="Hyperlink"/>
                 <w:rFonts w:ascii="Cambria" w:eastAsia="Cambria" w:hAnsi="Cambria" w:cs="Cambria"/>
                 <w:noProof/>
               </w:rPr>
@@ -2391,7 +2395,7 @@
         </w:p>
         <w:p>
           <w:pPr>
-            <w:pStyle w:val="TM2"/>
+            <w:pStyle w:val="TOC2"/>
             <w:tabs>
               <w:tab w:val="right" w:leader="dot" w:pos="10194"/>
             </w:tabs>
@@ -2406,7 +2410,7 @@
           <w:hyperlink w:anchor="_Toc387318277" w:history="1">
             <w:r>
               <w:rPr>
-                <w:rStyle w:val="Lienhypertexte"/>
+                <w:rStyle w:val="Hyperlink"/>
                 <w:rFonts w:ascii="Cambria" w:eastAsia="Cambria" w:hAnsi="Cambria" w:cs="Cambria"/>
                 <w:noProof/>
               </w:rPr>
@@ -2464,7 +2468,7 @@
         </w:p>
         <w:p>
           <w:pPr>
-            <w:pStyle w:val="TM1"/>
+            <w:pStyle w:val="TOC1"/>
             <w:tabs>
               <w:tab w:val="left" w:pos="660"/>
               <w:tab w:val="right" w:leader="dot" w:pos="10194"/>
@@ -2480,7 +2484,7 @@
           <w:hyperlink w:anchor="_Toc387318278" w:history="1">
             <w:r>
               <w:rPr>
-                <w:rStyle w:val="Lienhypertexte"/>
+                <w:rStyle w:val="Hyperlink"/>
                 <w:b/>
                 <w:bCs/>
                 <w:noProof/>
@@ -2499,7 +2503,7 @@
             </w:r>
             <w:r>
               <w:rPr>
-                <w:rStyle w:val="Lienhypertexte"/>
+                <w:rStyle w:val="Hyperlink"/>
                 <w:b/>
                 <w:bCs/>
                 <w:noProof/>
@@ -2559,7 +2563,7 @@
         </w:p>
         <w:p>
           <w:pPr>
-            <w:pStyle w:val="TM2"/>
+            <w:pStyle w:val="TOC2"/>
             <w:tabs>
               <w:tab w:val="right" w:leader="dot" w:pos="10194"/>
             </w:tabs>
@@ -2574,7 +2578,7 @@
           <w:hyperlink w:anchor="_Toc387318279" w:history="1">
             <w:r>
               <w:rPr>
-                <w:rStyle w:val="Lienhypertexte"/>
+                <w:rStyle w:val="Hyperlink"/>
                 <w:rFonts w:ascii="Cambria" w:eastAsia="Cambria" w:hAnsi="Cambria" w:cs="Cambria"/>
                 <w:noProof/>
               </w:rPr>
@@ -2632,7 +2636,7 @@
         </w:p>
         <w:p>
           <w:pPr>
-            <w:pStyle w:val="TM3"/>
+            <w:pStyle w:val="TOC3"/>
             <w:tabs>
               <w:tab w:val="right" w:leader="dot" w:pos="10194"/>
             </w:tabs>
@@ -2647,7 +2651,7 @@
           <w:hyperlink w:anchor="_Toc387318280" w:history="1">
             <w:r>
               <w:rPr>
-                <w:rStyle w:val="Lienhypertexte"/>
+                <w:rStyle w:val="Hyperlink"/>
                 <w:rFonts w:ascii="Cambria" w:eastAsia="Cambria" w:hAnsi="Cambria" w:cs="Cambria"/>
                 <w:noProof/>
               </w:rPr>
@@ -2705,7 +2709,7 @@
         </w:p>
         <w:p>
           <w:pPr>
-            <w:pStyle w:val="TM3"/>
+            <w:pStyle w:val="TOC3"/>
             <w:tabs>
               <w:tab w:val="right" w:leader="dot" w:pos="10194"/>
             </w:tabs>
@@ -2720,7 +2724,7 @@
           <w:hyperlink w:anchor="_Toc387318281" w:history="1">
             <w:r>
               <w:rPr>
-                <w:rStyle w:val="Lienhypertexte"/>
+                <w:rStyle w:val="Hyperlink"/>
                 <w:rFonts w:ascii="Cambria" w:eastAsia="Cambria" w:hAnsi="Cambria" w:cs="Cambria"/>
                 <w:noProof/>
               </w:rPr>
@@ -2778,7 +2782,7 @@
         </w:p>
         <w:p>
           <w:pPr>
-            <w:pStyle w:val="TM1"/>
+            <w:pStyle w:val="TOC1"/>
             <w:tabs>
               <w:tab w:val="left" w:pos="660"/>
               <w:tab w:val="right" w:leader="dot" w:pos="10194"/>
@@ -2794,7 +2798,7 @@
           <w:hyperlink w:anchor="_Toc387318282" w:history="1">
             <w:r>
               <w:rPr>
-                <w:rStyle w:val="Lienhypertexte"/>
+                <w:rStyle w:val="Hyperlink"/>
                 <w:b/>
                 <w:bCs/>
                 <w:noProof/>
@@ -2813,7 +2817,7 @@
             </w:r>
             <w:r>
               <w:rPr>
-                <w:rStyle w:val="Lienhypertexte"/>
+                <w:rStyle w:val="Hyperlink"/>
                 <w:b/>
                 <w:bCs/>
                 <w:noProof/>
@@ -2873,7 +2877,7 @@
         </w:p>
         <w:p>
           <w:pPr>
-            <w:pStyle w:val="TM2"/>
+            <w:pStyle w:val="TOC2"/>
             <w:tabs>
               <w:tab w:val="right" w:leader="dot" w:pos="10194"/>
             </w:tabs>
@@ -2888,7 +2892,7 @@
           <w:hyperlink w:anchor="_Toc387318283" w:history="1">
             <w:r>
               <w:rPr>
-                <w:rStyle w:val="Lienhypertexte"/>
+                <w:rStyle w:val="Hyperlink"/>
                 <w:rFonts w:ascii="Cambria" w:eastAsia="Cambria" w:hAnsi="Cambria" w:cs="Cambria"/>
                 <w:bCs/>
                 <w:noProof/>
@@ -2947,7 +2951,7 @@
         </w:p>
         <w:p>
           <w:pPr>
-            <w:pStyle w:val="TM1"/>
+            <w:pStyle w:val="TOC1"/>
             <w:tabs>
               <w:tab w:val="left" w:pos="660"/>
               <w:tab w:val="right" w:leader="dot" w:pos="10194"/>
@@ -2963,7 +2967,7 @@
           <w:hyperlink w:anchor="_Toc387318284" w:history="1">
             <w:r>
               <w:rPr>
-                <w:rStyle w:val="Lienhypertexte"/>
+                <w:rStyle w:val="Hyperlink"/>
                 <w:b/>
                 <w:bCs/>
                 <w:noProof/>
@@ -2983,7 +2987,7 @@
             </w:r>
             <w:r>
               <w:rPr>
-                <w:rStyle w:val="Lienhypertexte"/>
+                <w:rStyle w:val="Hyperlink"/>
                 <w:b/>
                 <w:bCs/>
                 <w:noProof/>
@@ -3044,7 +3048,7 @@
         </w:p>
         <w:p>
           <w:pPr>
-            <w:pStyle w:val="TM1"/>
+            <w:pStyle w:val="TOC1"/>
             <w:tabs>
               <w:tab w:val="left" w:pos="660"/>
               <w:tab w:val="right" w:leader="dot" w:pos="10194"/>
@@ -3060,7 +3064,7 @@
           <w:hyperlink w:anchor="_Toc387318285" w:history="1">
             <w:r>
               <w:rPr>
-                <w:rStyle w:val="Lienhypertexte"/>
+                <w:rStyle w:val="Hyperlink"/>
                 <w:b/>
                 <w:bCs/>
                 <w:noProof/>
@@ -3079,7 +3083,7 @@
             </w:r>
             <w:r>
               <w:rPr>
-                <w:rStyle w:val="Lienhypertexte"/>
+                <w:rStyle w:val="Hyperlink"/>
                 <w:b/>
                 <w:bCs/>
                 <w:noProof/>
@@ -3150,7 +3154,7 @@
     </w:sdt>
     <w:p>
       <w:pPr>
-        <w:pStyle w:val="Paragraphedeliste"/>
+        <w:pStyle w:val="ListParagraph"/>
         <w:numPr>
           <w:ilvl w:val="0"/>
           <w:numId w:val="27"/>
@@ -3160,7 +3164,7 @@
         <w:contextualSpacing w:val="0"/>
         <w:outlineLvl w:val="0"/>
         <w:rPr>
-          <w:rStyle w:val="Titredulivre"/>
+          <w:rStyle w:val="BookTitle"/>
           <w:i w:val="0"/>
           <w:iCs w:val="0"/>
           <w:color w:val="92D050"/>
@@ -3178,10 +3182,10 @@
         </w:rPr>
         <w:br w:type="page"/>
       </w:r>
-      <w:bookmarkStart w:id="0" w:name="_Toc387318256"/>
-      <w:r>
-        <w:rPr>
-          <w:rStyle w:val="Titredulivre"/>
+      <w:bookmarkStart w:id="2" w:name="_Toc387318256"/>
+      <w:r>
+        <w:rPr>
+          <w:rStyle w:val="BookTitle"/>
           <w:i w:val="0"/>
           <w:iCs w:val="0"/>
           <w:noProof/>
@@ -3236,7 +3240,7 @@
       </w:r>
       <w:r>
         <w:rPr>
-          <w:rStyle w:val="Titredulivre"/>
+          <w:rStyle w:val="BookTitle"/>
           <w:i w:val="0"/>
           <w:iCs w:val="0"/>
           <w:color w:val="92D050"/>
@@ -3245,7 +3249,7 @@
         </w:rPr>
         <w:t>Introduction</w:t>
       </w:r>
-      <w:bookmarkEnd w:id="0"/>
+      <w:bookmarkEnd w:id="2"/>
     </w:p>
     <w:p>
       <w:pPr>
@@ -3371,7 +3375,7 @@
     </w:p>
     <w:p>
       <w:pPr>
-        <w:pStyle w:val="Paragraphedeliste"/>
+        <w:pStyle w:val="ListParagraph"/>
         <w:numPr>
           <w:ilvl w:val="0"/>
           <w:numId w:val="27"/>
@@ -3381,7 +3385,7 @@
         <w:contextualSpacing w:val="0"/>
         <w:outlineLvl w:val="0"/>
         <w:rPr>
-          <w:rStyle w:val="Titredulivre"/>
+          <w:rStyle w:val="BookTitle"/>
           <w:i w:val="0"/>
           <w:iCs w:val="0"/>
           <w:color w:val="92D050"/>
@@ -3389,12 +3393,12 @@
           <w:szCs w:val="32"/>
         </w:rPr>
       </w:pPr>
-      <w:bookmarkStart w:id="1" w:name="h.gjdgxs" w:colFirst="0" w:colLast="0"/>
-      <w:bookmarkStart w:id="2" w:name="_Toc387318257"/>
-      <w:bookmarkEnd w:id="1"/>
-      <w:r>
-        <w:rPr>
-          <w:rStyle w:val="Titredulivre"/>
+      <w:bookmarkStart w:id="3" w:name="h.gjdgxs" w:colFirst="0" w:colLast="0"/>
+      <w:bookmarkStart w:id="4" w:name="_Toc387318257"/>
+      <w:bookmarkEnd w:id="3"/>
+      <w:r>
+        <w:rPr>
+          <w:rStyle w:val="BookTitle"/>
           <w:i w:val="0"/>
           <w:iCs w:val="0"/>
           <w:color w:val="92D050"/>
@@ -3403,7 +3407,7 @@
         </w:rPr>
         <w:t>Objectifs et caractéristiques de l’application</w:t>
       </w:r>
-      <w:bookmarkEnd w:id="2"/>
+      <w:bookmarkEnd w:id="4"/>
     </w:p>
     <w:p>
       <w:pPr>
@@ -3426,7 +3430,7 @@
     </w:p>
     <w:p>
       <w:pPr>
-        <w:pStyle w:val="Paragraphedeliste"/>
+        <w:pStyle w:val="ListParagraph"/>
         <w:numPr>
           <w:ilvl w:val="0"/>
           <w:numId w:val="29"/>
@@ -3451,7 +3455,7 @@
     </w:p>
     <w:p>
       <w:pPr>
-        <w:pStyle w:val="Paragraphedeliste"/>
+        <w:pStyle w:val="ListParagraph"/>
         <w:numPr>
           <w:ilvl w:val="0"/>
           <w:numId w:val="29"/>
@@ -3476,7 +3480,7 @@
     </w:p>
     <w:p>
       <w:pPr>
-        <w:pStyle w:val="Paragraphedeliste"/>
+        <w:pStyle w:val="ListParagraph"/>
         <w:numPr>
           <w:ilvl w:val="0"/>
           <w:numId w:val="29"/>
@@ -3501,7 +3505,7 @@
     </w:p>
     <w:p>
       <w:pPr>
-        <w:pStyle w:val="Paragraphedeliste"/>
+        <w:pStyle w:val="ListParagraph"/>
         <w:numPr>
           <w:ilvl w:val="0"/>
           <w:numId w:val="29"/>
@@ -3526,7 +3530,7 @@
     </w:p>
     <w:p>
       <w:pPr>
-        <w:pStyle w:val="Paragraphedeliste"/>
+        <w:pStyle w:val="ListParagraph"/>
         <w:numPr>
           <w:ilvl w:val="0"/>
           <w:numId w:val="29"/>
@@ -3551,7 +3555,7 @@
     </w:p>
     <w:p>
       <w:pPr>
-        <w:pStyle w:val="Paragraphedeliste"/>
+        <w:pStyle w:val="ListParagraph"/>
         <w:numPr>
           <w:ilvl w:val="0"/>
           <w:numId w:val="29"/>
@@ -3608,7 +3612,7 @@
     </w:p>
     <w:p>
       <w:pPr>
-        <w:pStyle w:val="Paragraphedeliste"/>
+        <w:pStyle w:val="ListParagraph"/>
         <w:numPr>
           <w:ilvl w:val="0"/>
           <w:numId w:val="29"/>
@@ -3633,7 +3637,7 @@
     </w:p>
     <w:p>
       <w:pPr>
-        <w:pStyle w:val="Paragraphedeliste"/>
+        <w:pStyle w:val="ListParagraph"/>
         <w:numPr>
           <w:ilvl w:val="0"/>
           <w:numId w:val="29"/>
@@ -3709,7 +3713,7 @@
     </w:p>
     <w:p>
       <w:pPr>
-        <w:pStyle w:val="Paragraphedeliste"/>
+        <w:pStyle w:val="ListParagraph"/>
         <w:numPr>
           <w:ilvl w:val="0"/>
           <w:numId w:val="31"/>
@@ -3751,7 +3755,7 @@
     </w:p>
     <w:p>
       <w:pPr>
-        <w:pStyle w:val="Paragraphedeliste"/>
+        <w:pStyle w:val="ListParagraph"/>
         <w:numPr>
           <w:ilvl w:val="0"/>
           <w:numId w:val="31"/>
@@ -3810,7 +3814,7 @@
     </w:p>
     <w:p>
       <w:pPr>
-        <w:pStyle w:val="Paragraphedeliste"/>
+        <w:pStyle w:val="ListParagraph"/>
         <w:numPr>
           <w:ilvl w:val="0"/>
           <w:numId w:val="27"/>
@@ -3820,7 +3824,7 @@
         <w:contextualSpacing w:val="0"/>
         <w:outlineLvl w:val="0"/>
         <w:rPr>
-          <w:rStyle w:val="Titredulivre"/>
+          <w:rStyle w:val="BookTitle"/>
           <w:i w:val="0"/>
           <w:iCs w:val="0"/>
           <w:color w:val="92D050"/>
@@ -3828,10 +3832,10 @@
           <w:szCs w:val="32"/>
         </w:rPr>
       </w:pPr>
-      <w:bookmarkStart w:id="3" w:name="_Toc387318258"/>
-      <w:r>
-        <w:rPr>
-          <w:rStyle w:val="Titredulivre"/>
+      <w:bookmarkStart w:id="5" w:name="_Toc387318258"/>
+      <w:r>
+        <w:rPr>
+          <w:rStyle w:val="BookTitle"/>
           <w:i w:val="0"/>
           <w:iCs w:val="0"/>
           <w:color w:val="92D050"/>
@@ -3841,7 +3845,7 @@
         <w:lastRenderedPageBreak/>
         <w:t>Les Besoins Fonctionnels</w:t>
       </w:r>
-      <w:bookmarkEnd w:id="3"/>
+      <w:bookmarkEnd w:id="5"/>
     </w:p>
     <w:p>
       <w:pPr>
@@ -3864,7 +3868,7 @@
     </w:p>
     <w:p>
       <w:pPr>
-        <w:pStyle w:val="Paragraphedeliste"/>
+        <w:pStyle w:val="ListParagraph"/>
         <w:numPr>
           <w:ilvl w:val="0"/>
           <w:numId w:val="33"/>
@@ -3889,7 +3893,7 @@
     </w:p>
     <w:p>
       <w:pPr>
-        <w:pStyle w:val="Paragraphedeliste"/>
+        <w:pStyle w:val="ListParagraph"/>
         <w:numPr>
           <w:ilvl w:val="0"/>
           <w:numId w:val="34"/>
@@ -3914,7 +3918,7 @@
     </w:p>
     <w:p>
       <w:pPr>
-        <w:pStyle w:val="Paragraphedeliste"/>
+        <w:pStyle w:val="ListParagraph"/>
         <w:numPr>
           <w:ilvl w:val="0"/>
           <w:numId w:val="34"/>
@@ -3939,7 +3943,7 @@
     </w:p>
     <w:p>
       <w:pPr>
-        <w:pStyle w:val="Paragraphedeliste"/>
+        <w:pStyle w:val="ListParagraph"/>
         <w:numPr>
           <w:ilvl w:val="0"/>
           <w:numId w:val="33"/>
@@ -3964,7 +3968,7 @@
     </w:p>
     <w:p>
       <w:pPr>
-        <w:pStyle w:val="Paragraphedeliste"/>
+        <w:pStyle w:val="ListParagraph"/>
         <w:numPr>
           <w:ilvl w:val="0"/>
           <w:numId w:val="34"/>
@@ -3989,7 +3993,7 @@
     </w:p>
     <w:p>
       <w:pPr>
-        <w:pStyle w:val="Paragraphedeliste"/>
+        <w:pStyle w:val="ListParagraph"/>
         <w:numPr>
           <w:ilvl w:val="0"/>
           <w:numId w:val="34"/>
@@ -4014,7 +4018,7 @@
     </w:p>
     <w:p>
       <w:pPr>
-        <w:pStyle w:val="Paragraphedeliste"/>
+        <w:pStyle w:val="ListParagraph"/>
         <w:numPr>
           <w:ilvl w:val="0"/>
           <w:numId w:val="34"/>
@@ -4039,7 +4043,7 @@
     </w:p>
     <w:p>
       <w:pPr>
-        <w:pStyle w:val="Paragraphedeliste"/>
+        <w:pStyle w:val="ListParagraph"/>
         <w:numPr>
           <w:ilvl w:val="0"/>
           <w:numId w:val="33"/>
@@ -4064,7 +4068,7 @@
     </w:p>
     <w:p>
       <w:pPr>
-        <w:pStyle w:val="Paragraphedeliste"/>
+        <w:pStyle w:val="ListParagraph"/>
         <w:numPr>
           <w:ilvl w:val="0"/>
           <w:numId w:val="34"/>
@@ -4089,7 +4093,7 @@
     </w:p>
     <w:p>
       <w:pPr>
-        <w:pStyle w:val="Paragraphedeliste"/>
+        <w:pStyle w:val="ListParagraph"/>
         <w:numPr>
           <w:ilvl w:val="0"/>
           <w:numId w:val="34"/>
@@ -4167,13 +4171,13 @@
     </w:p>
     <w:p>
       <w:pPr>
-        <w:pStyle w:val="Titre2"/>
+        <w:pStyle w:val="Heading2"/>
         <w:rPr>
           <w:sz w:val="28"/>
           <w:szCs w:val="28"/>
         </w:rPr>
       </w:pPr>
-      <w:bookmarkStart w:id="4" w:name="_Toc387318259"/>
+      <w:bookmarkStart w:id="6" w:name="_Toc387318259"/>
       <w:r>
         <w:rPr>
           <w:rFonts w:ascii="Cambria" w:eastAsia="Cambria" w:hAnsi="Cambria" w:cs="Cambria"/>
@@ -4183,18 +4187,18 @@
         </w:rPr>
         <w:t>Module1 : Alimentation de la base de données</w:t>
       </w:r>
-      <w:bookmarkEnd w:id="4"/>
+      <w:bookmarkEnd w:id="6"/>
     </w:p>
     <w:p>
       <w:pPr>
-        <w:pStyle w:val="Titre3"/>
+        <w:pStyle w:val="Heading3"/>
         <w:ind w:left="284"/>
         <w:rPr>
           <w:sz w:val="24"/>
           <w:szCs w:val="24"/>
         </w:rPr>
       </w:pPr>
-      <w:bookmarkStart w:id="5" w:name="_Toc387318260"/>
+      <w:bookmarkStart w:id="7" w:name="_Toc387318260"/>
       <w:r>
         <w:rPr>
           <w:rFonts w:ascii="Cambria" w:eastAsia="Cambria" w:hAnsi="Cambria" w:cs="Cambria"/>
@@ -4204,11 +4208,11 @@
         </w:rPr>
         <w:t>1.1: Gestion des chauffeurs</w:t>
       </w:r>
-      <w:bookmarkEnd w:id="5"/>
+      <w:bookmarkEnd w:id="7"/>
     </w:p>
     <w:p>
       <w:pPr>
-        <w:pStyle w:val="Paragraphedeliste"/>
+        <w:pStyle w:val="ListParagraph"/>
         <w:numPr>
           <w:ilvl w:val="0"/>
           <w:numId w:val="34"/>
@@ -4233,7 +4237,7 @@
     </w:p>
     <w:p>
       <w:pPr>
-        <w:pStyle w:val="Paragraphedeliste"/>
+        <w:pStyle w:val="ListParagraph"/>
         <w:numPr>
           <w:ilvl w:val="0"/>
           <w:numId w:val="34"/>
@@ -4298,7 +4302,7 @@
     </w:p>
     <w:p>
       <w:pPr>
-        <w:pStyle w:val="Paragraphedeliste"/>
+        <w:pStyle w:val="ListParagraph"/>
         <w:numPr>
           <w:ilvl w:val="0"/>
           <w:numId w:val="34"/>
@@ -4348,7 +4352,7 @@
     </w:p>
     <w:p>
       <w:pPr>
-        <w:pStyle w:val="Titre3"/>
+        <w:pStyle w:val="Heading3"/>
         <w:ind w:left="284"/>
         <w:rPr>
           <w:rFonts w:ascii="Cambria" w:eastAsia="Cambria" w:hAnsi="Cambria" w:cs="Cambria"/>
@@ -4357,7 +4361,7 @@
           <w:szCs w:val="24"/>
         </w:rPr>
       </w:pPr>
-      <w:bookmarkStart w:id="6" w:name="_Toc387318261"/>
+      <w:bookmarkStart w:id="8" w:name="_Toc387318261"/>
       <w:r>
         <w:rPr>
           <w:rFonts w:ascii="Cambria" w:eastAsia="Cambria" w:hAnsi="Cambria" w:cs="Cambria"/>
@@ -4385,11 +4389,11 @@
         </w:rPr>
         <w:t>éhicules</w:t>
       </w:r>
-      <w:bookmarkEnd w:id="6"/>
+      <w:bookmarkEnd w:id="8"/>
     </w:p>
     <w:p>
       <w:pPr>
-        <w:pStyle w:val="Paragraphedeliste"/>
+        <w:pStyle w:val="ListParagraph"/>
         <w:numPr>
           <w:ilvl w:val="0"/>
           <w:numId w:val="34"/>
@@ -4422,7 +4426,7 @@
     </w:p>
     <w:p>
       <w:pPr>
-        <w:pStyle w:val="Paragraphedeliste"/>
+        <w:pStyle w:val="ListParagraph"/>
         <w:numPr>
           <w:ilvl w:val="0"/>
           <w:numId w:val="34"/>
@@ -4518,7 +4522,7 @@
     </w:p>
     <w:p>
       <w:pPr>
-        <w:pStyle w:val="Titre2"/>
+        <w:pStyle w:val="Heading2"/>
         <w:rPr>
           <w:rFonts w:ascii="Cambria" w:eastAsia="Cambria" w:hAnsi="Cambria" w:cs="Cambria"/>
           <w:color w:val="943634"/>
@@ -4526,7 +4530,7 @@
           <w:szCs w:val="28"/>
         </w:rPr>
       </w:pPr>
-      <w:bookmarkStart w:id="7" w:name="_Toc387318262"/>
+      <w:bookmarkStart w:id="9" w:name="_Toc387318262"/>
       <w:r>
         <w:rPr>
           <w:rFonts w:ascii="Cambria" w:eastAsia="Cambria" w:hAnsi="Cambria" w:cs="Cambria"/>
@@ -4536,11 +4540,11 @@
         </w:rPr>
         <w:t>Module2 : Gestion des Trajets</w:t>
       </w:r>
-      <w:bookmarkEnd w:id="7"/>
+      <w:bookmarkEnd w:id="9"/>
     </w:p>
     <w:p>
       <w:pPr>
-        <w:pStyle w:val="Titre3"/>
+        <w:pStyle w:val="Heading3"/>
         <w:ind w:left="284"/>
         <w:rPr>
           <w:rFonts w:ascii="Cambria" w:eastAsia="Cambria" w:hAnsi="Cambria" w:cs="Cambria"/>
@@ -4549,7 +4553,7 @@
           <w:szCs w:val="24"/>
         </w:rPr>
       </w:pPr>
-      <w:bookmarkStart w:id="8" w:name="_Toc387318263"/>
+      <w:bookmarkStart w:id="10" w:name="_Toc387318263"/>
       <w:r>
         <w:rPr>
           <w:rFonts w:ascii="Cambria" w:eastAsia="Cambria" w:hAnsi="Cambria" w:cs="Cambria"/>
@@ -4559,7 +4563,7 @@
         </w:rPr>
         <w:t>2.1: Gestion des Trajets:</w:t>
       </w:r>
-      <w:bookmarkEnd w:id="8"/>
+      <w:bookmarkEnd w:id="10"/>
       <w:r>
         <w:rPr>
           <w:rFonts w:ascii="Cambria" w:eastAsia="Cambria" w:hAnsi="Cambria" w:cs="Cambria"/>
@@ -4572,7 +4576,7 @@
     </w:p>
     <w:p>
       <w:pPr>
-        <w:pStyle w:val="Paragraphedeliste"/>
+        <w:pStyle w:val="ListParagraph"/>
         <w:numPr>
           <w:ilvl w:val="0"/>
           <w:numId w:val="34"/>
@@ -4597,7 +4601,7 @@
     </w:p>
     <w:p>
       <w:pPr>
-        <w:pStyle w:val="Paragraphedeliste"/>
+        <w:pStyle w:val="ListParagraph"/>
         <w:numPr>
           <w:ilvl w:val="0"/>
           <w:numId w:val="34"/>
@@ -4630,7 +4634,7 @@
     </w:p>
     <w:p>
       <w:pPr>
-        <w:pStyle w:val="Paragraphedeliste"/>
+        <w:pStyle w:val="ListParagraph"/>
         <w:numPr>
           <w:ilvl w:val="0"/>
           <w:numId w:val="34"/>
@@ -4697,7 +4701,7 @@
     </w:p>
     <w:p>
       <w:pPr>
-        <w:pStyle w:val="Titre3"/>
+        <w:pStyle w:val="Heading3"/>
         <w:ind w:left="284"/>
         <w:rPr>
           <w:rFonts w:ascii="Cambria" w:eastAsia="Cambria" w:hAnsi="Cambria" w:cs="Cambria"/>
@@ -4706,7 +4710,7 @@
           <w:szCs w:val="24"/>
         </w:rPr>
       </w:pPr>
-      <w:bookmarkStart w:id="9" w:name="_Toc387318264"/>
+      <w:bookmarkStart w:id="11" w:name="_Toc387318264"/>
       <w:r>
         <w:rPr>
           <w:rFonts w:ascii="Cambria" w:eastAsia="Cambria" w:hAnsi="Cambria" w:cs="Cambria"/>
@@ -4716,7 +4720,7 @@
         </w:rPr>
         <w:t>2.2: Gestion des affectations:</w:t>
       </w:r>
-      <w:bookmarkEnd w:id="9"/>
+      <w:bookmarkEnd w:id="11"/>
       <w:r>
         <w:rPr>
           <w:rFonts w:ascii="Cambria" w:eastAsia="Cambria" w:hAnsi="Cambria" w:cs="Cambria"/>
@@ -4729,7 +4733,7 @@
     </w:p>
     <w:p>
       <w:pPr>
-        <w:pStyle w:val="Paragraphedeliste"/>
+        <w:pStyle w:val="ListParagraph"/>
         <w:numPr>
           <w:ilvl w:val="0"/>
           <w:numId w:val="34"/>
@@ -4778,7 +4782,7 @@
     </w:p>
     <w:p>
       <w:pPr>
-        <w:pStyle w:val="Paragraphedeliste"/>
+        <w:pStyle w:val="ListParagraph"/>
         <w:numPr>
           <w:ilvl w:val="0"/>
           <w:numId w:val="34"/>
@@ -4811,7 +4815,7 @@
     </w:p>
     <w:p>
       <w:pPr>
-        <w:pStyle w:val="Paragraphedeliste"/>
+        <w:pStyle w:val="ListParagraph"/>
         <w:numPr>
           <w:ilvl w:val="0"/>
           <w:numId w:val="34"/>
@@ -4862,7 +4866,7 @@
     </w:p>
     <w:p>
       <w:pPr>
-        <w:pStyle w:val="Titre3"/>
+        <w:pStyle w:val="Heading3"/>
         <w:ind w:left="284"/>
         <w:rPr>
           <w:rFonts w:ascii="Cambria" w:eastAsia="Cambria" w:hAnsi="Cambria" w:cs="Cambria"/>
@@ -4871,7 +4875,7 @@
           <w:szCs w:val="24"/>
         </w:rPr>
       </w:pPr>
-      <w:bookmarkStart w:id="10" w:name="_Toc387318265"/>
+      <w:bookmarkStart w:id="12" w:name="_Toc387318265"/>
       <w:r>
         <w:rPr>
           <w:rFonts w:ascii="Cambria" w:eastAsia="Cambria" w:hAnsi="Cambria" w:cs="Cambria"/>
@@ -4882,11 +4886,11 @@
         <w:lastRenderedPageBreak/>
         <w:t>2.3: Gestion des communications:</w:t>
       </w:r>
-      <w:bookmarkEnd w:id="10"/>
+      <w:bookmarkEnd w:id="12"/>
     </w:p>
     <w:p>
       <w:pPr>
-        <w:pStyle w:val="Paragraphedeliste"/>
+        <w:pStyle w:val="ListParagraph"/>
         <w:numPr>
           <w:ilvl w:val="0"/>
           <w:numId w:val="34"/>
@@ -4906,14 +4910,6 @@
           <w:sz w:val="24"/>
           <w:szCs w:val="24"/>
         </w:rPr>
-        <w:t xml:space="preserve"> </w:t>
-      </w:r>
-      <w:r>
-        <w:rPr>
-          <w:rFonts w:ascii="Cambria" w:eastAsia="Cambria" w:hAnsi="Cambria" w:cs="Cambria"/>
-          <w:sz w:val="24"/>
-          <w:szCs w:val="24"/>
-        </w:rPr>
         <w:t>Envoyer des avertissements au</w:t>
       </w:r>
       <w:r>
@@ -4959,7 +4955,7 @@
     </w:p>
     <w:p>
       <w:pPr>
-        <w:pStyle w:val="Paragraphedeliste"/>
+        <w:pStyle w:val="ListParagraph"/>
         <w:numPr>
           <w:ilvl w:val="0"/>
           <w:numId w:val="34"/>
@@ -5008,7 +5004,7 @@
     </w:p>
     <w:p>
       <w:pPr>
-        <w:pStyle w:val="Paragraphedeliste"/>
+        <w:pStyle w:val="ListParagraph"/>
         <w:numPr>
           <w:ilvl w:val="0"/>
           <w:numId w:val="34"/>
@@ -5059,7 +5055,7 @@
     </w:p>
     <w:p>
       <w:pPr>
-        <w:pStyle w:val="Titre2"/>
+        <w:pStyle w:val="Heading2"/>
         <w:rPr>
           <w:rFonts w:ascii="Cambria" w:eastAsia="Cambria" w:hAnsi="Cambria" w:cs="Cambria"/>
           <w:color w:val="943634"/>
@@ -5067,7 +5063,7 @@
           <w:szCs w:val="28"/>
         </w:rPr>
       </w:pPr>
-      <w:bookmarkStart w:id="11" w:name="_Toc387318266"/>
+      <w:bookmarkStart w:id="13" w:name="_Toc387318266"/>
       <w:r>
         <w:rPr>
           <w:rFonts w:ascii="Cambria" w:eastAsia="Cambria" w:hAnsi="Cambria" w:cs="Cambria"/>
@@ -5077,11 +5073,11 @@
         </w:rPr>
         <w:t>Module3 : Module d’historique et archivage</w:t>
       </w:r>
-      <w:bookmarkEnd w:id="11"/>
+      <w:bookmarkEnd w:id="13"/>
     </w:p>
     <w:p>
       <w:pPr>
-        <w:pStyle w:val="Paragraphedeliste"/>
+        <w:pStyle w:val="ListParagraph"/>
         <w:numPr>
           <w:ilvl w:val="0"/>
           <w:numId w:val="34"/>
@@ -5106,7 +5102,7 @@
     </w:p>
     <w:p>
       <w:pPr>
-        <w:pStyle w:val="Paragraphedeliste"/>
+        <w:pStyle w:val="ListParagraph"/>
         <w:numPr>
           <w:ilvl w:val="0"/>
           <w:numId w:val="34"/>
@@ -5131,7 +5127,7 @@
     </w:p>
     <w:p>
       <w:pPr>
-        <w:pStyle w:val="Paragraphedeliste"/>
+        <w:pStyle w:val="ListParagraph"/>
         <w:numPr>
           <w:ilvl w:val="0"/>
           <w:numId w:val="34"/>
@@ -5156,7 +5152,7 @@
     </w:p>
     <w:p>
       <w:pPr>
-        <w:pStyle w:val="Paragraphedeliste"/>
+        <w:pStyle w:val="ListParagraph"/>
         <w:numPr>
           <w:ilvl w:val="0"/>
           <w:numId w:val="34"/>
@@ -5176,14 +5172,6 @@
           <w:sz w:val="24"/>
           <w:szCs w:val="24"/>
         </w:rPr>
-        <w:t xml:space="preserve"> </w:t>
-      </w:r>
-      <w:r>
-        <w:rPr>
-          <w:rFonts w:ascii="Cambria" w:eastAsia="Cambria" w:hAnsi="Cambria" w:cs="Cambria"/>
-          <w:sz w:val="24"/>
-          <w:szCs w:val="24"/>
-        </w:rPr>
         <w:t>Types des messages envoy</w:t>
       </w:r>
       <w:r>
@@ -5221,7 +5209,7 @@
     </w:p>
     <w:p>
       <w:pPr>
-        <w:pStyle w:val="Paragraphedeliste"/>
+        <w:pStyle w:val="ListParagraph"/>
         <w:numPr>
           <w:ilvl w:val="0"/>
           <w:numId w:val="34"/>
@@ -5245,9 +5233,10 @@
           <w:tab w:val="left" w:pos="14656"/>
         </w:tabs>
         <w:spacing w:before="120" w:after="0" w:line="240" w:lineRule="auto"/>
-        <w:ind w:left="646" w:hanging="205"/>
+        <w:ind w:left="851" w:hanging="205"/>
         <w:contextualSpacing w:val="0"/>
         <w:rPr>
+          <w:rFonts w:ascii="Cambria" w:eastAsia="Cambria" w:hAnsi="Cambria" w:cs="Cambria"/>
           <w:sz w:val="24"/>
           <w:szCs w:val="24"/>
         </w:rPr>
@@ -5278,6 +5267,7 @@
       </w:r>
       <w:r>
         <w:rPr>
+          <w:rFonts w:ascii="Cambria" w:eastAsia="Cambria" w:hAnsi="Cambria" w:cs="Cambria"/>
           <w:sz w:val="24"/>
           <w:szCs w:val="24"/>
         </w:rPr>
@@ -5286,7 +5276,7 @@
     </w:p>
     <w:p>
       <w:pPr>
-        <w:pStyle w:val="Paragraphedeliste"/>
+        <w:pStyle w:val="ListParagraph"/>
         <w:numPr>
           <w:ilvl w:val="0"/>
           <w:numId w:val="27"/>
@@ -5296,7 +5286,7 @@
         <w:contextualSpacing w:val="0"/>
         <w:outlineLvl w:val="0"/>
         <w:rPr>
-          <w:rStyle w:val="Titredulivre"/>
+          <w:rStyle w:val="BookTitle"/>
           <w:i w:val="0"/>
           <w:iCs w:val="0"/>
           <w:color w:val="92D050"/>
@@ -5304,10 +5294,10 @@
           <w:szCs w:val="32"/>
         </w:rPr>
       </w:pPr>
-      <w:bookmarkStart w:id="12" w:name="_Toc387318267"/>
-      <w:r>
-        <w:rPr>
-          <w:rStyle w:val="Titredulivre"/>
+      <w:bookmarkStart w:id="14" w:name="_Toc387318267"/>
+      <w:r>
+        <w:rPr>
+          <w:rStyle w:val="BookTitle"/>
           <w:i w:val="0"/>
           <w:iCs w:val="0"/>
           <w:color w:val="92D050"/>
@@ -5316,11 +5306,11 @@
         </w:rPr>
         <w:t>Les Besoins Techniques:</w:t>
       </w:r>
-      <w:bookmarkEnd w:id="12"/>
+      <w:bookmarkEnd w:id="14"/>
     </w:p>
     <w:p>
       <w:pPr>
-        <w:pStyle w:val="Titre2"/>
+        <w:pStyle w:val="Heading2"/>
         <w:rPr>
           <w:rFonts w:ascii="Cambria" w:eastAsia="Cambria" w:hAnsi="Cambria" w:cs="Cambria"/>
           <w:b w:val="0"/>
@@ -5329,7 +5319,7 @@
           <w:szCs w:val="28"/>
         </w:rPr>
       </w:pPr>
-      <w:bookmarkStart w:id="13" w:name="_Toc387318268"/>
+      <w:bookmarkStart w:id="15" w:name="_Toc387318268"/>
       <w:r>
         <w:rPr>
           <w:rFonts w:ascii="Cambria" w:eastAsia="Cambria" w:hAnsi="Cambria" w:cs="Cambria"/>
@@ -5339,7 +5329,7 @@
         </w:rPr>
         <w:t>Outils de développement :</w:t>
       </w:r>
-      <w:bookmarkEnd w:id="13"/>
+      <w:bookmarkEnd w:id="15"/>
     </w:p>
     <w:tbl>
       <w:tblPr>
@@ -5387,7 +5377,7 @@
                 <w:szCs w:val="24"/>
               </w:rPr>
               <w:drawing>
-                <wp:inline distT="0" distB="0" distL="0" distR="0" wp14:anchorId="5D3C6CE7" wp14:editId="722AB0AF">
+                <wp:inline distT="0" distB="0" distL="0" distR="0" wp14:anchorId="27512648" wp14:editId="6F364CC1">
                   <wp:extent cx="948116" cy="520125"/>
                   <wp:effectExtent l="0" t="0" r="0" b="0"/>
                   <wp:docPr id="3" name="image00.jpg"/>
@@ -5536,7 +5526,7 @@
                 <w:szCs w:val="24"/>
               </w:rPr>
               <w:drawing>
-                <wp:inline distT="0" distB="0" distL="0" distR="0" wp14:anchorId="6AC91073" wp14:editId="3E88F4C1">
+                <wp:inline distT="0" distB="0" distL="0" distR="0" wp14:anchorId="112B7596" wp14:editId="4B4ABD81">
                   <wp:extent cx="943323" cy="548794"/>
                   <wp:effectExtent l="0" t="0" r="0" b="0"/>
                   <wp:docPr id="4" name="image01.jpg"/>
@@ -5669,7 +5659,7 @@
                 <w:szCs w:val="24"/>
               </w:rPr>
               <w:drawing>
-                <wp:inline distT="0" distB="0" distL="0" distR="0" wp14:anchorId="33F4DA89" wp14:editId="53709781">
+                <wp:inline distT="0" distB="0" distL="0" distR="0" wp14:anchorId="0D54D8AE" wp14:editId="0B094463">
                   <wp:extent cx="949229" cy="544769"/>
                   <wp:effectExtent l="0" t="0" r="0" b="0"/>
                   <wp:docPr id="6" name="image03.png"/>
@@ -5859,7 +5849,7 @@
     </w:tbl>
     <w:p>
       <w:pPr>
-        <w:pStyle w:val="Paragraphedeliste"/>
+        <w:pStyle w:val="ListParagraph"/>
         <w:numPr>
           <w:ilvl w:val="0"/>
           <w:numId w:val="27"/>
@@ -5869,7 +5859,7 @@
         <w:contextualSpacing w:val="0"/>
         <w:outlineLvl w:val="0"/>
         <w:rPr>
-          <w:rStyle w:val="Titredulivre"/>
+          <w:rStyle w:val="BookTitle"/>
           <w:i w:val="0"/>
           <w:iCs w:val="0"/>
           <w:color w:val="92D050"/>
@@ -5877,10 +5867,10 @@
           <w:szCs w:val="32"/>
         </w:rPr>
       </w:pPr>
-      <w:bookmarkStart w:id="14" w:name="_Toc387318269"/>
-      <w:r>
-        <w:rPr>
-          <w:rStyle w:val="Titredulivre"/>
+      <w:bookmarkStart w:id="16" w:name="_Toc387318269"/>
+      <w:r>
+        <w:rPr>
+          <w:rStyle w:val="BookTitle"/>
           <w:i w:val="0"/>
           <w:iCs w:val="0"/>
           <w:color w:val="92D050"/>
@@ -5891,7 +5881,7 @@
       </w:r>
       <w:r>
         <w:rPr>
-          <w:rStyle w:val="Titredulivre"/>
+          <w:rStyle w:val="BookTitle"/>
           <w:i w:val="0"/>
           <w:iCs w:val="0"/>
           <w:color w:val="92D050"/>
@@ -5900,11 +5890,11 @@
         </w:rPr>
         <w:t xml:space="preserve"> de l’application</w:t>
       </w:r>
-      <w:bookmarkEnd w:id="14"/>
+      <w:bookmarkEnd w:id="16"/>
     </w:p>
     <w:p>
       <w:pPr>
-        <w:pStyle w:val="Titre2"/>
+        <w:pStyle w:val="Heading2"/>
         <w:rPr>
           <w:rFonts w:ascii="Cambria" w:eastAsia="Cambria" w:hAnsi="Cambria" w:cs="Cambria"/>
           <w:b w:val="0"/>
@@ -5913,9 +5903,9 @@
           <w:szCs w:val="28"/>
         </w:rPr>
       </w:pPr>
-      <w:bookmarkStart w:id="15" w:name="_Toc387317975"/>
-      <w:bookmarkStart w:id="16" w:name="_Toc387318065"/>
-      <w:bookmarkStart w:id="17" w:name="_Toc387318270"/>
+      <w:bookmarkStart w:id="17" w:name="_Toc387317975"/>
+      <w:bookmarkStart w:id="18" w:name="_Toc387318065"/>
+      <w:bookmarkStart w:id="19" w:name="_Toc387318270"/>
       <w:r>
         <w:rPr>
           <w:rFonts w:ascii="Cambria" w:eastAsia="Cambria" w:hAnsi="Cambria" w:cs="Cambria"/>
@@ -5926,9 +5916,9 @@
         </w:rPr>
         <w:t>Le chef peut:</w:t>
       </w:r>
-      <w:bookmarkEnd w:id="15"/>
-      <w:bookmarkEnd w:id="16"/>
       <w:bookmarkEnd w:id="17"/>
+      <w:bookmarkEnd w:id="18"/>
+      <w:bookmarkEnd w:id="19"/>
     </w:p>
     <w:p>
       <w:pPr>
@@ -6253,7 +6243,7 @@
     </w:p>
     <w:p>
       <w:pPr>
-        <w:pStyle w:val="Titre2"/>
+        <w:pStyle w:val="Heading2"/>
         <w:rPr>
           <w:rFonts w:ascii="Cambria" w:eastAsia="Cambria" w:hAnsi="Cambria" w:cs="Cambria"/>
           <w:b w:val="0"/>
@@ -6262,9 +6252,9 @@
           <w:szCs w:val="28"/>
         </w:rPr>
       </w:pPr>
-      <w:bookmarkStart w:id="18" w:name="_Toc387317976"/>
-      <w:bookmarkStart w:id="19" w:name="_Toc387318066"/>
-      <w:bookmarkStart w:id="20" w:name="_Toc387318271"/>
+      <w:bookmarkStart w:id="20" w:name="_Toc387317976"/>
+      <w:bookmarkStart w:id="21" w:name="_Toc387318066"/>
+      <w:bookmarkStart w:id="22" w:name="_Toc387318271"/>
       <w:r>
         <w:rPr>
           <w:rFonts w:ascii="Cambria" w:eastAsia="Cambria" w:hAnsi="Cambria" w:cs="Cambria"/>
@@ -6275,9 +6265,9 @@
         </w:rPr>
         <w:t>Le chauffeur peut:</w:t>
       </w:r>
-      <w:bookmarkEnd w:id="18"/>
-      <w:bookmarkEnd w:id="19"/>
       <w:bookmarkEnd w:id="20"/>
+      <w:bookmarkEnd w:id="21"/>
+      <w:bookmarkEnd w:id="22"/>
     </w:p>
     <w:p>
       <w:pPr>
@@ -6321,7 +6311,7 @@
     </w:p>
     <w:p>
       <w:pPr>
-        <w:pStyle w:val="Paragraphedeliste"/>
+        <w:pStyle w:val="ListParagraph"/>
         <w:numPr>
           <w:ilvl w:val="0"/>
           <w:numId w:val="27"/>
@@ -6331,7 +6321,7 @@
         <w:contextualSpacing w:val="0"/>
         <w:outlineLvl w:val="0"/>
         <w:rPr>
-          <w:rStyle w:val="Titredulivre"/>
+          <w:rStyle w:val="BookTitle"/>
           <w:i w:val="0"/>
           <w:iCs w:val="0"/>
           <w:color w:val="92D050"/>
@@ -6339,12 +6329,12 @@
           <w:szCs w:val="32"/>
         </w:rPr>
       </w:pPr>
-      <w:bookmarkStart w:id="21" w:name="h.mgwjwft1po4p" w:colFirst="0" w:colLast="0"/>
-      <w:bookmarkStart w:id="22" w:name="_Toc387318272"/>
-      <w:bookmarkEnd w:id="21"/>
-      <w:r>
-        <w:rPr>
-          <w:rStyle w:val="Titredulivre"/>
+      <w:bookmarkStart w:id="23" w:name="h.mgwjwft1po4p" w:colFirst="0" w:colLast="0"/>
+      <w:bookmarkStart w:id="24" w:name="_Toc387318272"/>
+      <w:bookmarkEnd w:id="23"/>
+      <w:r>
+        <w:rPr>
+          <w:rStyle w:val="BookTitle"/>
           <w:i w:val="0"/>
           <w:iCs w:val="0"/>
           <w:color w:val="92D050"/>
@@ -6353,10 +6343,10 @@
         </w:rPr>
         <w:t>Modalité de paiement</w:t>
       </w:r>
-      <w:bookmarkEnd w:id="22"/>
-      <w:r>
-        <w:rPr>
-          <w:rStyle w:val="Titredulivre"/>
+      <w:bookmarkEnd w:id="24"/>
+      <w:r>
+        <w:rPr>
+          <w:rStyle w:val="BookTitle"/>
           <w:i w:val="0"/>
           <w:iCs w:val="0"/>
           <w:color w:val="92D050"/>
@@ -6368,7 +6358,7 @@
     </w:p>
     <w:p>
       <w:pPr>
-        <w:pStyle w:val="Titre2"/>
+        <w:pStyle w:val="Heading2"/>
         <w:rPr>
           <w:rFonts w:ascii="Cambria" w:eastAsia="Cambria" w:hAnsi="Cambria" w:cs="Cambria"/>
           <w:b w:val="0"/>
@@ -6377,9 +6367,9 @@
           <w:szCs w:val="28"/>
         </w:rPr>
       </w:pPr>
-      <w:bookmarkStart w:id="23" w:name="_Toc387317978"/>
-      <w:bookmarkStart w:id="24" w:name="_Toc387318068"/>
-      <w:bookmarkStart w:id="25" w:name="_Toc387318273"/>
+      <w:bookmarkStart w:id="25" w:name="_Toc387317978"/>
+      <w:bookmarkStart w:id="26" w:name="_Toc387318068"/>
+      <w:bookmarkStart w:id="27" w:name="_Toc387318273"/>
       <w:r>
         <w:rPr>
           <w:rFonts w:ascii="Cambria" w:eastAsia="Cambria" w:hAnsi="Cambria" w:cs="Cambria"/>
@@ -6478,9 +6468,9 @@
         </w:rPr>
         <w:t>/module</w:t>
       </w:r>
-      <w:bookmarkEnd w:id="23"/>
-      <w:bookmarkEnd w:id="24"/>
       <w:bookmarkEnd w:id="25"/>
+      <w:bookmarkEnd w:id="26"/>
+      <w:bookmarkEnd w:id="27"/>
       <w:r>
         <w:rPr>
           <w:rFonts w:ascii="Cambria" w:eastAsia="Cambria" w:hAnsi="Cambria" w:cs="Cambria"/>
@@ -6683,7 +6673,7 @@
     </w:p>
     <w:p>
       <w:pPr>
-        <w:pStyle w:val="Paragraphedeliste"/>
+        <w:pStyle w:val="ListParagraph"/>
         <w:numPr>
           <w:ilvl w:val="0"/>
           <w:numId w:val="27"/>
@@ -6693,7 +6683,7 @@
         <w:contextualSpacing w:val="0"/>
         <w:outlineLvl w:val="0"/>
         <w:rPr>
-          <w:rStyle w:val="Titredulivre"/>
+          <w:rStyle w:val="BookTitle"/>
           <w:i w:val="0"/>
           <w:iCs w:val="0"/>
           <w:color w:val="92D050"/>
@@ -6701,10 +6691,10 @@
           <w:szCs w:val="32"/>
         </w:rPr>
       </w:pPr>
-      <w:bookmarkStart w:id="26" w:name="_Toc387318274"/>
-      <w:r>
-        <w:rPr>
-          <w:rStyle w:val="Titredulivre"/>
+      <w:bookmarkStart w:id="28" w:name="_Toc387318274"/>
+      <w:r>
+        <w:rPr>
+          <w:rStyle w:val="BookTitle"/>
           <w:i w:val="0"/>
           <w:iCs w:val="0"/>
           <w:color w:val="92D050"/>
@@ -6713,10 +6703,10 @@
         </w:rPr>
         <w:t>Les contraintes</w:t>
       </w:r>
-      <w:bookmarkEnd w:id="26"/>
-      <w:r>
-        <w:rPr>
-          <w:rStyle w:val="Titredulivre"/>
+      <w:bookmarkEnd w:id="28"/>
+      <w:r>
+        <w:rPr>
+          <w:rStyle w:val="BookTitle"/>
           <w:i w:val="0"/>
           <w:iCs w:val="0"/>
           <w:color w:val="92D050"/>
@@ -6728,7 +6718,7 @@
     </w:p>
     <w:p>
       <w:pPr>
-        <w:pStyle w:val="Titre2"/>
+        <w:pStyle w:val="Heading2"/>
         <w:rPr>
           <w:rFonts w:ascii="Cambria" w:eastAsia="Cambria" w:hAnsi="Cambria" w:cs="Cambria"/>
           <w:b w:val="0"/>
@@ -6737,7 +6727,7 @@
           <w:szCs w:val="28"/>
         </w:rPr>
       </w:pPr>
-      <w:bookmarkStart w:id="27" w:name="_Toc387318275"/>
+      <w:bookmarkStart w:id="29" w:name="_Toc387318275"/>
       <w:r>
         <w:rPr>
           <w:rFonts w:ascii="Cambria" w:eastAsia="Cambria" w:hAnsi="Cambria" w:cs="Cambria"/>
@@ -6747,7 +6737,7 @@
         </w:rPr>
         <w:t>Contraintes financières:</w:t>
       </w:r>
-      <w:bookmarkEnd w:id="27"/>
+      <w:bookmarkEnd w:id="29"/>
     </w:p>
     <w:p>
       <w:pPr>
@@ -6778,7 +6768,7 @@
     </w:p>
     <w:p>
       <w:pPr>
-        <w:pStyle w:val="Titre2"/>
+        <w:pStyle w:val="Heading2"/>
         <w:rPr>
           <w:rFonts w:ascii="Cambria" w:eastAsia="Cambria" w:hAnsi="Cambria" w:cs="Cambria"/>
           <w:color w:val="943634"/>
@@ -6786,7 +6776,7 @@
           <w:szCs w:val="28"/>
         </w:rPr>
       </w:pPr>
-      <w:bookmarkStart w:id="28" w:name="_Toc387318276"/>
+      <w:bookmarkStart w:id="30" w:name="_Toc387318276"/>
       <w:r>
         <w:rPr>
           <w:rFonts w:ascii="Cambria" w:eastAsia="Cambria" w:hAnsi="Cambria" w:cs="Cambria"/>
@@ -6796,7 +6786,7 @@
         </w:rPr>
         <w:t>Contraintes de temps:</w:t>
       </w:r>
-      <w:bookmarkEnd w:id="28"/>
+      <w:bookmarkEnd w:id="30"/>
       <w:r>
         <w:rPr>
           <w:rFonts w:ascii="Cambria" w:eastAsia="Cambria" w:hAnsi="Cambria" w:cs="Cambria"/>
@@ -6827,7 +6817,7 @@
     </w:p>
     <w:p>
       <w:pPr>
-        <w:pStyle w:val="Titre2"/>
+        <w:pStyle w:val="Heading2"/>
         <w:rPr>
           <w:rFonts w:ascii="Cambria" w:eastAsia="Cambria" w:hAnsi="Cambria" w:cs="Cambria"/>
           <w:color w:val="943634"/>
@@ -6835,7 +6825,7 @@
           <w:szCs w:val="28"/>
         </w:rPr>
       </w:pPr>
-      <w:bookmarkStart w:id="29" w:name="_Toc387318277"/>
+      <w:bookmarkStart w:id="31" w:name="_Toc387318277"/>
       <w:r>
         <w:rPr>
           <w:rFonts w:ascii="Cambria" w:eastAsia="Cambria" w:hAnsi="Cambria" w:cs="Cambria"/>
@@ -6845,7 +6835,7 @@
         </w:rPr>
         <w:t>Contraintes de qualité:</w:t>
       </w:r>
-      <w:bookmarkEnd w:id="29"/>
+      <w:bookmarkEnd w:id="31"/>
       <w:r>
         <w:rPr>
           <w:rFonts w:ascii="Cambria" w:eastAsia="Cambria" w:hAnsi="Cambria" w:cs="Cambria"/>
@@ -6885,7 +6875,7 @@
     </w:p>
     <w:p>
       <w:pPr>
-        <w:pStyle w:val="Paragraphedeliste"/>
+        <w:pStyle w:val="ListParagraph"/>
         <w:numPr>
           <w:ilvl w:val="0"/>
           <w:numId w:val="27"/>
@@ -6895,7 +6885,7 @@
         <w:contextualSpacing w:val="0"/>
         <w:outlineLvl w:val="0"/>
         <w:rPr>
-          <w:rStyle w:val="Titredulivre"/>
+          <w:rStyle w:val="BookTitle"/>
           <w:i w:val="0"/>
           <w:iCs w:val="0"/>
           <w:color w:val="92D050"/>
@@ -6905,7 +6895,7 @@
       </w:pPr>
       <w:r>
         <w:rPr>
-          <w:rStyle w:val="Titredulivre"/>
+          <w:rStyle w:val="BookTitle"/>
           <w:i w:val="0"/>
           <w:iCs w:val="0"/>
           <w:color w:val="92D050"/>
@@ -6914,10 +6904,10 @@
         </w:rPr>
         <w:t xml:space="preserve"> </w:t>
       </w:r>
-      <w:bookmarkStart w:id="30" w:name="_Toc387318278"/>
-      <w:r>
-        <w:rPr>
-          <w:rStyle w:val="Titredulivre"/>
+      <w:bookmarkStart w:id="32" w:name="_Toc387318278"/>
+      <w:r>
+        <w:rPr>
+          <w:rStyle w:val="BookTitle"/>
           <w:i w:val="0"/>
           <w:iCs w:val="0"/>
           <w:color w:val="92D050"/>
@@ -6926,11 +6916,11 @@
         </w:rPr>
         <w:t>Les extrants</w:t>
       </w:r>
-      <w:bookmarkEnd w:id="30"/>
+      <w:bookmarkEnd w:id="32"/>
     </w:p>
     <w:p>
       <w:pPr>
-        <w:pStyle w:val="Titre2"/>
+        <w:pStyle w:val="Heading2"/>
         <w:rPr>
           <w:rFonts w:ascii="Cambria" w:eastAsia="Cambria" w:hAnsi="Cambria" w:cs="Cambria"/>
           <w:b w:val="0"/>
@@ -6939,7 +6929,7 @@
           <w:szCs w:val="28"/>
         </w:rPr>
       </w:pPr>
-      <w:bookmarkStart w:id="31" w:name="_Toc387318279"/>
+      <w:bookmarkStart w:id="33" w:name="_Toc387318279"/>
       <w:r>
         <w:rPr>
           <w:rFonts w:ascii="Cambria" w:eastAsia="Cambria" w:hAnsi="Cambria" w:cs="Cambria"/>
@@ -6949,7 +6939,7 @@
         </w:rPr>
         <w:t>Livrables (Rapports et données à remettre à l’administration) :</w:t>
       </w:r>
-      <w:bookmarkEnd w:id="31"/>
+      <w:bookmarkEnd w:id="33"/>
     </w:p>
     <w:p>
       <w:pPr>
@@ -6983,7 +6973,7 @@
     </w:p>
     <w:p>
       <w:pPr>
-        <w:pStyle w:val="Titre3"/>
+        <w:pStyle w:val="Heading3"/>
         <w:rPr>
           <w:rFonts w:ascii="Cambria" w:eastAsia="Cambria" w:hAnsi="Cambria" w:cs="Cambria"/>
           <w:b w:val="0"/>
@@ -6991,7 +6981,7 @@
           <w:szCs w:val="28"/>
         </w:rPr>
       </w:pPr>
-      <w:bookmarkStart w:id="32" w:name="_Toc387318280"/>
+      <w:bookmarkStart w:id="34" w:name="_Toc387318280"/>
       <w:r>
         <w:rPr>
           <w:rFonts w:ascii="Cambria" w:eastAsia="Cambria" w:hAnsi="Cambria" w:cs="Cambria"/>
@@ -7002,7 +6992,7 @@
         <w:lastRenderedPageBreak/>
         <w:t>Phase 1 : Étude et conception :</w:t>
       </w:r>
-      <w:bookmarkEnd w:id="32"/>
+      <w:bookmarkEnd w:id="34"/>
     </w:p>
     <w:p>
       <w:pPr>
@@ -7088,7 +7078,7 @@
     </w:p>
     <w:p>
       <w:pPr>
-        <w:pStyle w:val="Paragraphedeliste"/>
+        <w:pStyle w:val="ListParagraph"/>
         <w:numPr>
           <w:ilvl w:val="0"/>
           <w:numId w:val="37"/>
@@ -7111,7 +7101,7 @@
     </w:p>
     <w:p>
       <w:pPr>
-        <w:pStyle w:val="Paragraphedeliste"/>
+        <w:pStyle w:val="ListParagraph"/>
         <w:numPr>
           <w:ilvl w:val="0"/>
           <w:numId w:val="37"/>
@@ -7134,7 +7124,7 @@
     </w:p>
     <w:p>
       <w:pPr>
-        <w:pStyle w:val="Titre3"/>
+        <w:pStyle w:val="Heading3"/>
         <w:rPr>
           <w:rFonts w:ascii="Cambria" w:eastAsia="Cambria" w:hAnsi="Cambria" w:cs="Cambria"/>
           <w:b w:val="0"/>
@@ -7142,7 +7132,7 @@
           <w:szCs w:val="28"/>
         </w:rPr>
       </w:pPr>
-      <w:bookmarkStart w:id="33" w:name="_Toc387318281"/>
+      <w:bookmarkStart w:id="35" w:name="_Toc387318281"/>
       <w:r>
         <w:rPr>
           <w:rFonts w:ascii="Cambria" w:eastAsia="Cambria" w:hAnsi="Cambria" w:cs="Cambria"/>
@@ -7152,7 +7142,7 @@
         </w:rPr>
         <w:t>Phase 2 : Mise en œuvre de la solution :</w:t>
       </w:r>
-      <w:bookmarkEnd w:id="33"/>
+      <w:bookmarkEnd w:id="35"/>
     </w:p>
     <w:p>
       <w:pPr>
@@ -7238,7 +7228,7 @@
     </w:p>
     <w:p>
       <w:pPr>
-        <w:pStyle w:val="Paragraphedeliste"/>
+        <w:pStyle w:val="ListParagraph"/>
         <w:numPr>
           <w:ilvl w:val="0"/>
           <w:numId w:val="37"/>
@@ -7261,7 +7251,7 @@
     </w:p>
     <w:p>
       <w:pPr>
-        <w:pStyle w:val="Paragraphedeliste"/>
+        <w:pStyle w:val="ListParagraph"/>
         <w:numPr>
           <w:ilvl w:val="0"/>
           <w:numId w:val="37"/>
@@ -7284,7 +7274,7 @@
     </w:p>
     <w:p>
       <w:pPr>
-        <w:pStyle w:val="Paragraphedeliste"/>
+        <w:pStyle w:val="ListParagraph"/>
         <w:numPr>
           <w:ilvl w:val="0"/>
           <w:numId w:val="37"/>
@@ -8014,23 +8004,7 @@
                 <w:sz w:val="24"/>
                 <w:szCs w:val="24"/>
               </w:rPr>
-              <w:t>Manuel d'ut</w:t>
-            </w:r>
-            <w:bookmarkStart w:id="34" w:name="_GoBack"/>
-            <w:r>
-              <w:rPr>
-                <w:sz w:val="24"/>
-                <w:szCs w:val="24"/>
-              </w:rPr>
-              <w:t>i</w:t>
-            </w:r>
-            <w:bookmarkEnd w:id="34"/>
-            <w:r>
-              <w:rPr>
-                <w:sz w:val="24"/>
-                <w:szCs w:val="24"/>
-              </w:rPr>
-              <w:t>lisateur</w:t>
+              <w:t>Manuel d'utilisateur</w:t>
             </w:r>
           </w:p>
         </w:tc>
@@ -8161,7 +8135,7 @@
     </w:tbl>
     <w:p>
       <w:pPr>
-        <w:pStyle w:val="Paragraphedeliste"/>
+        <w:pStyle w:val="ListParagraph"/>
         <w:numPr>
           <w:ilvl w:val="0"/>
           <w:numId w:val="27"/>
@@ -8171,7 +8145,7 @@
         <w:contextualSpacing w:val="0"/>
         <w:outlineLvl w:val="0"/>
         <w:rPr>
-          <w:rStyle w:val="Titredulivre"/>
+          <w:rStyle w:val="BookTitle"/>
           <w:i w:val="0"/>
           <w:iCs w:val="0"/>
           <w:color w:val="92D050"/>
@@ -8179,10 +8153,10 @@
           <w:szCs w:val="32"/>
         </w:rPr>
       </w:pPr>
-      <w:bookmarkStart w:id="35" w:name="_Toc387318282"/>
-      <w:r>
-        <w:rPr>
-          <w:rStyle w:val="Titredulivre"/>
+      <w:bookmarkStart w:id="36" w:name="_Toc387318282"/>
+      <w:r>
+        <w:rPr>
+          <w:rStyle w:val="BookTitle"/>
           <w:i w:val="0"/>
           <w:iCs w:val="0"/>
           <w:color w:val="92D050"/>
@@ -8194,7 +8168,7 @@
       </w:r>
       <w:r>
         <w:rPr>
-          <w:rStyle w:val="Titredulivre"/>
+          <w:rStyle w:val="BookTitle"/>
           <w:i w:val="0"/>
           <w:iCs w:val="0"/>
           <w:color w:val="92D050"/>
@@ -8203,11 +8177,11 @@
         </w:rPr>
         <w:t>es intrants</w:t>
       </w:r>
-      <w:bookmarkEnd w:id="35"/>
+      <w:bookmarkEnd w:id="36"/>
     </w:p>
     <w:p>
       <w:pPr>
-        <w:pStyle w:val="Titre2"/>
+        <w:pStyle w:val="Heading2"/>
         <w:rPr>
           <w:rFonts w:ascii="Cambria" w:eastAsia="Cambria" w:hAnsi="Cambria" w:cs="Cambria"/>
           <w:bCs/>
@@ -8216,7 +8190,7 @@
           <w:szCs w:val="28"/>
         </w:rPr>
       </w:pPr>
-      <w:bookmarkStart w:id="36" w:name="_Toc387318283"/>
+      <w:bookmarkStart w:id="37" w:name="_Toc387318283"/>
       <w:r>
         <w:rPr>
           <w:rFonts w:ascii="Cambria" w:eastAsia="Cambria" w:hAnsi="Cambria" w:cs="Cambria"/>
@@ -8227,7 +8201,7 @@
         </w:rPr>
         <w:t>Equipe de travail</w:t>
       </w:r>
-      <w:bookmarkEnd w:id="36"/>
+      <w:bookmarkEnd w:id="37"/>
     </w:p>
     <w:p>
       <w:pPr>
@@ -9285,7 +9259,7 @@
     </w:p>
     <w:p>
       <w:pPr>
-        <w:pStyle w:val="Paragraphedeliste"/>
+        <w:pStyle w:val="ListParagraph"/>
         <w:numPr>
           <w:ilvl w:val="0"/>
           <w:numId w:val="27"/>
@@ -9294,7 +9268,7 @@
         <w:ind w:left="567" w:hanging="142"/>
         <w:contextualSpacing w:val="0"/>
         <w:rPr>
-          <w:rStyle w:val="Titredulivre"/>
+          <w:rStyle w:val="BookTitle"/>
           <w:i w:val="0"/>
           <w:iCs w:val="0"/>
           <w:color w:val="92D050"/>
@@ -9304,7 +9278,7 @@
       </w:pPr>
       <w:r>
         <w:rPr>
-          <w:rStyle w:val="Titredulivre"/>
+          <w:rStyle w:val="BookTitle"/>
           <w:i w:val="0"/>
           <w:iCs w:val="0"/>
           <w:color w:val="92D050"/>
@@ -10490,7 +10464,7 @@
     </w:tbl>
     <w:p>
       <w:pPr>
-        <w:pStyle w:val="Paragraphedeliste"/>
+        <w:pStyle w:val="ListParagraph"/>
         <w:spacing w:before="360" w:after="360" w:line="240" w:lineRule="auto"/>
         <w:ind w:left="567"/>
         <w:contextualSpacing w:val="0"/>
@@ -10506,7 +10480,7 @@
     </w:p>
     <w:p>
       <w:pPr>
-        <w:pStyle w:val="Paragraphedeliste"/>
+        <w:pStyle w:val="ListParagraph"/>
         <w:spacing w:before="360" w:after="360" w:line="240" w:lineRule="auto"/>
         <w:ind w:left="567"/>
         <w:contextualSpacing w:val="0"/>
@@ -10522,7 +10496,7 @@
     </w:p>
     <w:p>
       <w:pPr>
-        <w:pStyle w:val="Paragraphedeliste"/>
+        <w:pStyle w:val="ListParagraph"/>
         <w:spacing w:before="360" w:after="360" w:line="240" w:lineRule="auto"/>
         <w:ind w:left="567"/>
         <w:contextualSpacing w:val="0"/>
@@ -10538,7 +10512,7 @@
     </w:p>
     <w:p>
       <w:pPr>
-        <w:pStyle w:val="Paragraphedeliste"/>
+        <w:pStyle w:val="ListParagraph"/>
         <w:numPr>
           <w:ilvl w:val="0"/>
           <w:numId w:val="27"/>
@@ -10548,7 +10522,7 @@
         <w:contextualSpacing w:val="0"/>
         <w:outlineLvl w:val="0"/>
         <w:rPr>
-          <w:rStyle w:val="Titredulivre"/>
+          <w:rStyle w:val="BookTitle"/>
           <w:i w:val="0"/>
           <w:iCs w:val="0"/>
           <w:color w:val="92D050"/>
@@ -10557,10 +10531,10 @@
           <w:lang w:val="en-US"/>
         </w:rPr>
       </w:pPr>
-      <w:bookmarkStart w:id="37" w:name="_Toc387318284"/>
-      <w:r>
-        <w:rPr>
-          <w:rStyle w:val="Titredulivre"/>
+      <w:bookmarkStart w:id="38" w:name="_Toc387318284"/>
+      <w:r>
+        <w:rPr>
+          <w:rStyle w:val="BookTitle"/>
           <w:i w:val="0"/>
           <w:iCs w:val="0"/>
           <w:noProof/>
@@ -10570,7 +10544,7 @@
         </w:rPr>
         <w:lastRenderedPageBreak/>
         <w:drawing>
-          <wp:anchor distT="0" distB="0" distL="114300" distR="114300" simplePos="0" relativeHeight="251662336" behindDoc="1" locked="0" layoutInCell="1" allowOverlap="1" wp14:anchorId="5DB63C2B" wp14:editId="332F1E34">
+          <wp:anchor distT="0" distB="0" distL="114300" distR="114300" simplePos="0" relativeHeight="251662336" behindDoc="1" locked="0" layoutInCell="1" allowOverlap="1" wp14:anchorId="3CC43408" wp14:editId="4E0CFD8F">
             <wp:simplePos x="0" y="0"/>
             <wp:positionH relativeFrom="column">
               <wp:posOffset>-337185</wp:posOffset>
@@ -10627,7 +10601,7 @@
       </w:r>
       <w:r>
         <w:rPr>
-          <w:rStyle w:val="Titredulivre"/>
+          <w:rStyle w:val="BookTitle"/>
           <w:i w:val="0"/>
           <w:iCs w:val="0"/>
           <w:color w:val="92D050"/>
@@ -10639,7 +10613,7 @@
       </w:r>
       <w:r>
         <w:rPr>
-          <w:rStyle w:val="Titredulivre"/>
+          <w:rStyle w:val="BookTitle"/>
           <w:i w:val="0"/>
           <w:iCs w:val="0"/>
           <w:color w:val="92D050"/>
@@ -10651,7 +10625,7 @@
       </w:r>
       <w:r>
         <w:rPr>
-          <w:rStyle w:val="Titredulivre"/>
+          <w:rStyle w:val="BookTitle"/>
           <w:i w:val="0"/>
           <w:iCs w:val="0"/>
           <w:noProof/>
@@ -10660,7 +10634,7 @@
           <w:szCs w:val="32"/>
         </w:rPr>
         <w:drawing>
-          <wp:anchor distT="0" distB="0" distL="114300" distR="114300" simplePos="0" relativeHeight="251652096" behindDoc="0" locked="0" layoutInCell="0" hidden="0" allowOverlap="0" wp14:anchorId="31A68FE7" wp14:editId="5DEB50AE">
+          <wp:anchor distT="0" distB="0" distL="114300" distR="114300" simplePos="0" relativeHeight="251652096" behindDoc="0" locked="0" layoutInCell="0" hidden="0" allowOverlap="0" wp14:anchorId="63682AF1" wp14:editId="2E445125">
             <wp:simplePos x="0" y="0"/>
             <wp:positionH relativeFrom="margin">
               <wp:posOffset>-238125</wp:posOffset>
@@ -10703,10 +10677,10 @@
           </wp:anchor>
         </w:drawing>
       </w:r>
-      <w:bookmarkEnd w:id="37"/>
-      <w:r>
-        <w:rPr>
-          <w:rStyle w:val="Titredulivre"/>
+      <w:bookmarkEnd w:id="38"/>
+      <w:r>
+        <w:rPr>
+          <w:rStyle w:val="BookTitle"/>
           <w:i w:val="0"/>
           <w:iCs w:val="0"/>
           <w:color w:val="92D050"/>
@@ -10716,8 +10690,8 @@
         </w:rPr>
         <w:tab/>
       </w:r>
-      <w:bookmarkStart w:id="38" w:name="h.yaxw2l3yrlbp" w:colFirst="0" w:colLast="0"/>
-      <w:bookmarkEnd w:id="38"/>
+      <w:bookmarkStart w:id="39" w:name="h.yaxw2l3yrlbp" w:colFirst="0" w:colLast="0"/>
+      <w:bookmarkEnd w:id="39"/>
     </w:p>
     <w:p>
       <w:pPr>
@@ -10744,7 +10718,7 @@
     </w:p>
     <w:p>
       <w:pPr>
-        <w:pStyle w:val="Paragraphedeliste"/>
+        <w:pStyle w:val="ListParagraph"/>
         <w:numPr>
           <w:ilvl w:val="0"/>
           <w:numId w:val="27"/>
@@ -10754,7 +10728,7 @@
         <w:contextualSpacing w:val="0"/>
         <w:outlineLvl w:val="0"/>
         <w:rPr>
-          <w:rStyle w:val="Titredulivre"/>
+          <w:rStyle w:val="BookTitle"/>
           <w:i w:val="0"/>
           <w:iCs w:val="0"/>
           <w:color w:val="92D050"/>
@@ -10762,10 +10736,10 @@
           <w:szCs w:val="32"/>
         </w:rPr>
       </w:pPr>
-      <w:bookmarkStart w:id="39" w:name="_Toc387318285"/>
-      <w:r>
-        <w:rPr>
-          <w:rStyle w:val="Titredulivre"/>
+      <w:bookmarkStart w:id="40" w:name="_Toc387318285"/>
+      <w:r>
+        <w:rPr>
+          <w:rStyle w:val="BookTitle"/>
           <w:i w:val="0"/>
           <w:iCs w:val="0"/>
           <w:color w:val="92D050"/>
@@ -10775,7 +10749,7 @@
         <w:lastRenderedPageBreak/>
         <w:t>Planning :</w:t>
       </w:r>
-      <w:bookmarkEnd w:id="39"/>
+      <w:bookmarkEnd w:id="40"/>
     </w:p>
     <w:p>
       <w:pPr>
@@ -10871,7 +10845,7 @@
           <w:szCs w:val="24"/>
         </w:rPr>
         <w:drawing>
-          <wp:anchor distT="0" distB="0" distL="114300" distR="114300" simplePos="0" relativeHeight="251656704" behindDoc="0" locked="0" layoutInCell="1" allowOverlap="1" wp14:anchorId="2C8D638B" wp14:editId="4730A483">
+          <wp:anchor distT="0" distB="0" distL="114300" distR="114300" simplePos="0" relativeHeight="251656704" behindDoc="0" locked="0" layoutInCell="1" allowOverlap="1" wp14:anchorId="2C0CC486" wp14:editId="00DC1C4E">
             <wp:simplePos x="0" y="0"/>
             <wp:positionH relativeFrom="column">
               <wp:posOffset>-391529</wp:posOffset>
@@ -10908,7 +10882,7 @@
                   <pic:spPr>
                     <a:xfrm>
                       <a:off x="0" y="0"/>
-                      <a:ext cx="7269073" cy="3002935"/>
+                      <a:ext cx="7258050" cy="2998381"/>
                     </a:xfrm>
                     <a:prstGeom prst="rect">
                       <a:avLst/>
@@ -10990,7 +10964,7 @@
     <w:sdtContent>
       <w:p>
         <w:pPr>
-          <w:pStyle w:val="Pieddepage"/>
+          <w:pStyle w:val="Footer"/>
           <w:jc w:val="right"/>
         </w:pPr>
         <w:r>
@@ -11006,7 +10980,7 @@
           <w:rPr>
             <w:noProof/>
           </w:rPr>
-          <w:t>4</w:t>
+          <w:t>10</w:t>
         </w:r>
         <w:r>
           <w:fldChar w:fldCharType="end"/>
@@ -15672,7 +15646,7 @@
   <w:style w:type="paragraph" w:default="1" w:styleId="Normal">
     <w:name w:val="Normal"/>
   </w:style>
-  <w:style w:type="paragraph" w:styleId="Titre1">
+  <w:style w:type="paragraph" w:styleId="Heading1">
     <w:name w:val="heading 1"/>
     <w:basedOn w:val="Normal"/>
     <w:next w:val="Normal"/>
@@ -15689,7 +15663,7 @@
       <w:sz w:val="28"/>
     </w:rPr>
   </w:style>
-  <w:style w:type="paragraph" w:styleId="Titre2">
+  <w:style w:type="paragraph" w:styleId="Heading2">
     <w:name w:val="heading 2"/>
     <w:basedOn w:val="Normal"/>
     <w:next w:val="Normal"/>
@@ -15705,7 +15679,7 @@
       <w:sz w:val="36"/>
     </w:rPr>
   </w:style>
-  <w:style w:type="paragraph" w:styleId="Titre3">
+  <w:style w:type="paragraph" w:styleId="Heading3">
     <w:name w:val="heading 3"/>
     <w:basedOn w:val="Normal"/>
     <w:next w:val="Normal"/>
@@ -15721,7 +15695,7 @@
       <w:sz w:val="28"/>
     </w:rPr>
   </w:style>
-  <w:style w:type="paragraph" w:styleId="Titre4">
+  <w:style w:type="paragraph" w:styleId="Heading4">
     <w:name w:val="heading 4"/>
     <w:basedOn w:val="Normal"/>
     <w:next w:val="Normal"/>
@@ -15737,7 +15711,7 @@
       <w:sz w:val="24"/>
     </w:rPr>
   </w:style>
-  <w:style w:type="paragraph" w:styleId="Titre5">
+  <w:style w:type="paragraph" w:styleId="Heading5">
     <w:name w:val="heading 5"/>
     <w:basedOn w:val="Normal"/>
     <w:next w:val="Normal"/>
@@ -15752,7 +15726,7 @@
       <w:b/>
     </w:rPr>
   </w:style>
-  <w:style w:type="paragraph" w:styleId="Titre6">
+  <w:style w:type="paragraph" w:styleId="Heading6">
     <w:name w:val="heading 6"/>
     <w:basedOn w:val="Normal"/>
     <w:next w:val="Normal"/>
@@ -15768,13 +15742,13 @@
       <w:sz w:val="20"/>
     </w:rPr>
   </w:style>
-  <w:style w:type="character" w:default="1" w:styleId="Policepardfaut">
+  <w:style w:type="character" w:default="1" w:styleId="DefaultParagraphFont">
     <w:name w:val="Default Paragraph Font"/>
     <w:uiPriority w:val="1"/>
     <w:semiHidden/>
     <w:unhideWhenUsed/>
   </w:style>
-  <w:style w:type="table" w:default="1" w:styleId="TableauNormal">
+  <w:style w:type="table" w:default="1" w:styleId="TableNormal">
     <w:name w:val="Normal Table"/>
     <w:uiPriority w:val="99"/>
     <w:semiHidden/>
@@ -15789,14 +15763,14 @@
       </w:tblCellMar>
     </w:tblPr>
   </w:style>
-  <w:style w:type="numbering" w:default="1" w:styleId="Aucuneliste">
+  <w:style w:type="numbering" w:default="1" w:styleId="NoList">
     <w:name w:val="No List"/>
     <w:uiPriority w:val="99"/>
     <w:semiHidden/>
     <w:unhideWhenUsed/>
   </w:style>
-  <w:style w:type="table" w:customStyle="1" w:styleId="TableNormal">
-    <w:name w:val="Table Normal"/>
+  <w:style w:type="table" w:customStyle="1" w:styleId="TableNormal1">
+    <w:name w:val="Table Normal1"/>
     <w:tblPr>
       <w:tblCellMar>
         <w:top w:w="0" w:type="dxa"/>
@@ -15806,7 +15780,7 @@
       </w:tblCellMar>
     </w:tblPr>
   </w:style>
-  <w:style w:type="paragraph" w:styleId="Titre">
+  <w:style w:type="paragraph" w:styleId="Title">
     <w:name w:val="Title"/>
     <w:basedOn w:val="Normal"/>
     <w:next w:val="Normal"/>
@@ -15821,7 +15795,7 @@
       <w:sz w:val="72"/>
     </w:rPr>
   </w:style>
-  <w:style w:type="paragraph" w:styleId="Sous-titre">
+  <w:style w:type="paragraph" w:styleId="Subtitle">
     <w:name w:val="Subtitle"/>
     <w:basedOn w:val="Normal"/>
     <w:next w:val="Normal"/>
@@ -15839,7 +15813,7 @@
     </w:rPr>
   </w:style>
   <w:style w:type="table" w:customStyle="1" w:styleId="a">
-    <w:basedOn w:val="TableNormal"/>
+    <w:basedOn w:val="TableNormal1"/>
     <w:tblPr>
       <w:tblStyleRowBandSize w:val="1"/>
       <w:tblStyleColBandSize w:val="1"/>
@@ -15852,7 +15826,7 @@
     </w:tblPr>
   </w:style>
   <w:style w:type="table" w:customStyle="1" w:styleId="a0">
-    <w:basedOn w:val="TableNormal"/>
+    <w:basedOn w:val="TableNormal1"/>
     <w:tblPr>
       <w:tblStyleRowBandSize w:val="1"/>
       <w:tblStyleColBandSize w:val="1"/>
@@ -15865,7 +15839,7 @@
     </w:tblPr>
   </w:style>
   <w:style w:type="table" w:customStyle="1" w:styleId="a1">
-    <w:basedOn w:val="TableNormal"/>
+    <w:basedOn w:val="TableNormal1"/>
     <w:tblPr>
       <w:tblStyleRowBandSize w:val="1"/>
       <w:tblStyleColBandSize w:val="1"/>
@@ -15878,7 +15852,7 @@
     </w:tblPr>
   </w:style>
   <w:style w:type="table" w:customStyle="1" w:styleId="a2">
-    <w:basedOn w:val="TableNormal"/>
+    <w:basedOn w:val="TableNormal1"/>
     <w:tblPr>
       <w:tblStyleRowBandSize w:val="1"/>
       <w:tblStyleColBandSize w:val="1"/>
@@ -15891,7 +15865,7 @@
     </w:tblPr>
   </w:style>
   <w:style w:type="table" w:customStyle="1" w:styleId="a3">
-    <w:basedOn w:val="TableNormal"/>
+    <w:basedOn w:val="TableNormal1"/>
     <w:tblPr>
       <w:tblStyleRowBandSize w:val="1"/>
       <w:tblStyleColBandSize w:val="1"/>
@@ -15903,10 +15877,10 @@
       </w:tblCellMar>
     </w:tblPr>
   </w:style>
-  <w:style w:type="paragraph" w:styleId="En-tte">
+  <w:style w:type="paragraph" w:styleId="Header">
     <w:name w:val="header"/>
     <w:basedOn w:val="Normal"/>
-    <w:link w:val="En-tteCar"/>
+    <w:link w:val="HeaderChar"/>
     <w:uiPriority w:val="99"/>
     <w:unhideWhenUsed/>
     <w:rsid w:val="00F36284"/>
@@ -15918,17 +15892,17 @@
       <w:spacing w:after="0" w:line="240" w:lineRule="auto"/>
     </w:pPr>
   </w:style>
-  <w:style w:type="character" w:customStyle="1" w:styleId="En-tteCar">
-    <w:name w:val="En-tête Car"/>
-    <w:basedOn w:val="Policepardfaut"/>
-    <w:link w:val="En-tte"/>
+  <w:style w:type="character" w:customStyle="1" w:styleId="HeaderChar">
+    <w:name w:val="Header Char"/>
+    <w:basedOn w:val="DefaultParagraphFont"/>
+    <w:link w:val="Header"/>
     <w:uiPriority w:val="99"/>
     <w:rsid w:val="00F36284"/>
   </w:style>
-  <w:style w:type="paragraph" w:styleId="Pieddepage">
+  <w:style w:type="paragraph" w:styleId="Footer">
     <w:name w:val="footer"/>
     <w:basedOn w:val="Normal"/>
-    <w:link w:val="PieddepageCar"/>
+    <w:link w:val="FooterChar"/>
     <w:uiPriority w:val="99"/>
     <w:unhideWhenUsed/>
     <w:rsid w:val="00F36284"/>
@@ -15940,16 +15914,16 @@
       <w:spacing w:after="0" w:line="240" w:lineRule="auto"/>
     </w:pPr>
   </w:style>
-  <w:style w:type="character" w:customStyle="1" w:styleId="PieddepageCar">
-    <w:name w:val="Pied de page Car"/>
-    <w:basedOn w:val="Policepardfaut"/>
-    <w:link w:val="Pieddepage"/>
+  <w:style w:type="character" w:customStyle="1" w:styleId="FooterChar">
+    <w:name w:val="Footer Char"/>
+    <w:basedOn w:val="DefaultParagraphFont"/>
+    <w:link w:val="Footer"/>
     <w:uiPriority w:val="99"/>
     <w:rsid w:val="00F36284"/>
   </w:style>
-  <w:style w:type="paragraph" w:styleId="Sansinterligne">
+  <w:style w:type="paragraph" w:styleId="NoSpacing">
     <w:name w:val="No Spacing"/>
-    <w:link w:val="SansinterligneCar"/>
+    <w:link w:val="NoSpacingChar"/>
     <w:uiPriority w:val="1"/>
     <w:qFormat/>
     <w:rsid w:val="00AC5B6D"/>
@@ -15962,10 +15936,10 @@
       <w:szCs w:val="22"/>
     </w:rPr>
   </w:style>
-  <w:style w:type="character" w:customStyle="1" w:styleId="SansinterligneCar">
-    <w:name w:val="Sans interligne Car"/>
-    <w:basedOn w:val="Policepardfaut"/>
-    <w:link w:val="Sansinterligne"/>
+  <w:style w:type="character" w:customStyle="1" w:styleId="NoSpacingChar">
+    <w:name w:val="No Spacing Char"/>
+    <w:basedOn w:val="DefaultParagraphFont"/>
+    <w:link w:val="NoSpacing"/>
     <w:uiPriority w:val="1"/>
     <w:rsid w:val="00AC5B6D"/>
     <w:rPr>
@@ -15974,7 +15948,7 @@
       <w:szCs w:val="22"/>
     </w:rPr>
   </w:style>
-  <w:style w:type="paragraph" w:styleId="Paragraphedeliste">
+  <w:style w:type="paragraph" w:styleId="ListParagraph">
     <w:name w:val="List Paragraph"/>
     <w:basedOn w:val="Normal"/>
     <w:uiPriority w:val="34"/>
@@ -15985,9 +15959,9 @@
       <w:contextualSpacing/>
     </w:pPr>
   </w:style>
-  <w:style w:type="paragraph" w:styleId="En-ttedetabledesmatires">
+  <w:style w:type="paragraph" w:styleId="TOCHeading">
     <w:name w:val="TOC Heading"/>
-    <w:basedOn w:val="Titre1"/>
+    <w:basedOn w:val="Heading1"/>
     <w:next w:val="Normal"/>
     <w:uiPriority w:val="39"/>
     <w:unhideWhenUsed/>
@@ -16005,9 +15979,9 @@
       <w:szCs w:val="32"/>
     </w:rPr>
   </w:style>
-  <w:style w:type="character" w:styleId="Titredulivre">
+  <w:style w:type="character" w:styleId="BookTitle">
     <w:name w:val="Book Title"/>
-    <w:basedOn w:val="Policepardfaut"/>
+    <w:basedOn w:val="DefaultParagraphFont"/>
     <w:uiPriority w:val="33"/>
     <w:qFormat/>
     <w:rsid w:val="00274537"/>
@@ -16019,7 +15993,7 @@
       <w:spacing w:val="5"/>
     </w:rPr>
   </w:style>
-  <w:style w:type="paragraph" w:styleId="TM1">
+  <w:style w:type="paragraph" w:styleId="TOC1">
     <w:name w:val="toc 1"/>
     <w:basedOn w:val="Normal"/>
     <w:next w:val="Normal"/>
@@ -16031,9 +16005,9 @@
       <w:spacing w:after="100"/>
     </w:pPr>
   </w:style>
-  <w:style w:type="character" w:styleId="Lienhypertexte">
+  <w:style w:type="character" w:styleId="Hyperlink">
     <w:name w:val="Hyperlink"/>
-    <w:basedOn w:val="Policepardfaut"/>
+    <w:basedOn w:val="DefaultParagraphFont"/>
     <w:uiPriority w:val="99"/>
     <w:unhideWhenUsed/>
     <w:rsid w:val="00F32839"/>
@@ -16042,7 +16016,7 @@
       <w:u w:val="single"/>
     </w:rPr>
   </w:style>
-  <w:style w:type="paragraph" w:styleId="TM2">
+  <w:style w:type="paragraph" w:styleId="TOC2">
     <w:name w:val="toc 2"/>
     <w:basedOn w:val="Normal"/>
     <w:next w:val="Normal"/>
@@ -16055,7 +16029,7 @@
       <w:ind w:left="220"/>
     </w:pPr>
   </w:style>
-  <w:style w:type="paragraph" w:styleId="TM3">
+  <w:style w:type="paragraph" w:styleId="TOC3">
     <w:name w:val="toc 3"/>
     <w:basedOn w:val="Normal"/>
     <w:next w:val="Normal"/>
@@ -16356,7 +16330,7 @@
 </file>
 
 <file path=customXml/itemProps2.xml><?xml version="1.0" encoding="utf-8"?>
-<ds:datastoreItem xmlns:ds="http://schemas.openxmlformats.org/officeDocument/2006/customXml" ds:itemID="{C1069412-37E6-4DB0-B143-A12E18F87061}">
+<ds:datastoreItem xmlns:ds="http://schemas.openxmlformats.org/officeDocument/2006/customXml" ds:itemID="{78FB908D-AD0C-479F-B1B2-684F39AABC8D}">
   <ds:schemaRefs>
     <ds:schemaRef ds:uri="http://schemas.openxmlformats.org/officeDocument/2006/bibliography"/>
   </ds:schemaRefs>

</xml_diff>

<commit_message>
MAJ présentation finale Ajout aperçus: maquettes.ep et CarsLocator.eap
</commit_message>
<xml_diff>
--- a/ cars-locator/Documents_Presentations/CahierDeCharge_v5.0(08-05-14).docx
+++ b/ cars-locator/Documents_Presentations/CahierDeCharge_v5.0(08-05-14).docx
@@ -313,8 +313,6 @@
                                       <w:szCs w:val="36"/>
                                     </w:rPr>
                                   </w:pPr>
-                                  <w:bookmarkStart w:id="0" w:name="_GoBack"/>
-                                  <w:bookmarkEnd w:id="0"/>
                                   <w:r>
                                     <w:rPr>
                                       <w:color w:val="FFFFFF" w:themeColor="background1"/>
@@ -1502,6 +1500,8 @@
             </w:r>
           </w:hyperlink>
         </w:p>
+        <w:bookmarkStart w:id="0" w:name="_GoBack"/>
+        <w:bookmarkEnd w:id="0"/>
         <w:p>
           <w:pPr>
             <w:pStyle w:val="TOC3"/>
@@ -1516,64 +1516,77 @@
               <w:szCs w:val="22"/>
             </w:rPr>
           </w:pPr>
-          <w:hyperlink w:anchor="_Toc387318263" w:history="1">
-            <w:r>
-              <w:rPr>
-                <w:rStyle w:val="Hyperlink"/>
-                <w:rFonts w:ascii="Cambria" w:eastAsia="Cambria" w:hAnsi="Cambria" w:cs="Cambria"/>
-                <w:noProof/>
-              </w:rPr>
-              <w:t>2.1: Gestion des Trajets:</w:t>
-            </w:r>
-            <w:r>
-              <w:rPr>
-                <w:noProof/>
-                <w:webHidden/>
-              </w:rPr>
-              <w:tab/>
-            </w:r>
-            <w:r>
-              <w:rPr>
-                <w:noProof/>
-                <w:webHidden/>
-              </w:rPr>
-              <w:fldChar w:fldCharType="begin"/>
-            </w:r>
-            <w:r>
-              <w:rPr>
-                <w:noProof/>
-                <w:webHidden/>
-              </w:rPr>
-              <w:instrText xml:space="preserve"> PAGEREF _Toc387318263 \h </w:instrText>
-            </w:r>
-            <w:r>
-              <w:rPr>
-                <w:noProof/>
-                <w:webHidden/>
-              </w:rPr>
-            </w:r>
-            <w:r>
-              <w:rPr>
-                <w:noProof/>
-                <w:webHidden/>
-              </w:rPr>
-              <w:fldChar w:fldCharType="separate"/>
-            </w:r>
-            <w:r>
-              <w:rPr>
-                <w:noProof/>
-                <w:webHidden/>
-              </w:rPr>
-              <w:t>3</w:t>
-            </w:r>
-            <w:r>
-              <w:rPr>
-                <w:noProof/>
-                <w:webHidden/>
-              </w:rPr>
-              <w:fldChar w:fldCharType="end"/>
-            </w:r>
-          </w:hyperlink>
+          <w:r>
+            <w:fldChar w:fldCharType="begin"/>
+          </w:r>
+          <w:r>
+            <w:instrText xml:space="preserve"> HYPERLINK \l "_Toc387318263" </w:instrText>
+          </w:r>
+          <w:r>
+            <w:fldChar w:fldCharType="separate"/>
+          </w:r>
+          <w:r>
+            <w:rPr>
+              <w:rStyle w:val="Hyperlink"/>
+              <w:rFonts w:ascii="Cambria" w:eastAsia="Cambria" w:hAnsi="Cambria" w:cs="Cambria"/>
+              <w:noProof/>
+            </w:rPr>
+            <w:t>2.1: Gestion des Trajets:</w:t>
+          </w:r>
+          <w:r>
+            <w:rPr>
+              <w:noProof/>
+              <w:webHidden/>
+            </w:rPr>
+            <w:tab/>
+          </w:r>
+          <w:r>
+            <w:rPr>
+              <w:noProof/>
+              <w:webHidden/>
+            </w:rPr>
+            <w:fldChar w:fldCharType="begin"/>
+          </w:r>
+          <w:r>
+            <w:rPr>
+              <w:noProof/>
+              <w:webHidden/>
+            </w:rPr>
+            <w:instrText xml:space="preserve"> PAGEREF _Toc387318263 \h </w:instrText>
+          </w:r>
+          <w:r>
+            <w:rPr>
+              <w:noProof/>
+              <w:webHidden/>
+            </w:rPr>
+          </w:r>
+          <w:r>
+            <w:rPr>
+              <w:noProof/>
+              <w:webHidden/>
+            </w:rPr>
+            <w:fldChar w:fldCharType="separate"/>
+          </w:r>
+          <w:r>
+            <w:rPr>
+              <w:noProof/>
+              <w:webHidden/>
+            </w:rPr>
+            <w:t>3</w:t>
+          </w:r>
+          <w:r>
+            <w:rPr>
+              <w:noProof/>
+              <w:webHidden/>
+            </w:rPr>
+            <w:fldChar w:fldCharType="end"/>
+          </w:r>
+          <w:r>
+            <w:rPr>
+              <w:noProof/>
+            </w:rPr>
+            <w:fldChar w:fldCharType="end"/>
+          </w:r>
         </w:p>
         <w:p>
           <w:pPr>
@@ -3182,7 +3195,7 @@
         </w:rPr>
         <w:br w:type="page"/>
       </w:r>
-      <w:bookmarkStart w:id="2" w:name="_Toc387318256"/>
+      <w:bookmarkStart w:id="1" w:name="_Toc387318256"/>
       <w:r>
         <w:rPr>
           <w:rStyle w:val="BookTitle"/>
@@ -3249,7 +3262,7 @@
         </w:rPr>
         <w:t>Introduction</w:t>
       </w:r>
-      <w:bookmarkEnd w:id="2"/>
+      <w:bookmarkEnd w:id="1"/>
     </w:p>
     <w:p>
       <w:pPr>
@@ -3393,9 +3406,9 @@
           <w:szCs w:val="32"/>
         </w:rPr>
       </w:pPr>
-      <w:bookmarkStart w:id="3" w:name="h.gjdgxs" w:colFirst="0" w:colLast="0"/>
-      <w:bookmarkStart w:id="4" w:name="_Toc387318257"/>
-      <w:bookmarkEnd w:id="3"/>
+      <w:bookmarkStart w:id="2" w:name="h.gjdgxs" w:colFirst="0" w:colLast="0"/>
+      <w:bookmarkStart w:id="3" w:name="_Toc387318257"/>
+      <w:bookmarkEnd w:id="2"/>
       <w:r>
         <w:rPr>
           <w:rStyle w:val="BookTitle"/>
@@ -3407,7 +3420,7 @@
         </w:rPr>
         <w:t>Objectifs et caractéristiques de l’application</w:t>
       </w:r>
-      <w:bookmarkEnd w:id="4"/>
+      <w:bookmarkEnd w:id="3"/>
     </w:p>
     <w:p>
       <w:pPr>
@@ -3450,7 +3463,23 @@
           <w:sz w:val="24"/>
           <w:szCs w:val="24"/>
         </w:rPr>
-        <w:t>Affecter un chauffeur à chaque véhicule.</w:t>
+        <w:t xml:space="preserve">Affecter un </w:t>
+      </w:r>
+      <w:r>
+        <w:rPr>
+          <w:rFonts w:ascii="Cambria" w:eastAsia="Cambria" w:hAnsi="Cambria" w:cs="Cambria"/>
+          <w:sz w:val="24"/>
+          <w:szCs w:val="24"/>
+        </w:rPr>
+        <w:t>––</w:t>
+      </w:r>
+      <w:r>
+        <w:rPr>
+          <w:rFonts w:ascii="Cambria" w:eastAsia="Cambria" w:hAnsi="Cambria" w:cs="Cambria"/>
+          <w:sz w:val="24"/>
+          <w:szCs w:val="24"/>
+        </w:rPr>
+        <w:t>chauffeur à chaque véhicule.</w:t>
       </w:r>
     </w:p>
     <w:p>
@@ -3832,7 +3861,7 @@
           <w:szCs w:val="32"/>
         </w:rPr>
       </w:pPr>
-      <w:bookmarkStart w:id="5" w:name="_Toc387318258"/>
+      <w:bookmarkStart w:id="4" w:name="_Toc387318258"/>
       <w:r>
         <w:rPr>
           <w:rStyle w:val="BookTitle"/>
@@ -3845,7 +3874,7 @@
         <w:lastRenderedPageBreak/>
         <w:t>Les Besoins Fonctionnels</w:t>
       </w:r>
-      <w:bookmarkEnd w:id="5"/>
+      <w:bookmarkEnd w:id="4"/>
     </w:p>
     <w:p>
       <w:pPr>
@@ -4177,7 +4206,7 @@
           <w:szCs w:val="28"/>
         </w:rPr>
       </w:pPr>
-      <w:bookmarkStart w:id="6" w:name="_Toc387318259"/>
+      <w:bookmarkStart w:id="5" w:name="_Toc387318259"/>
       <w:r>
         <w:rPr>
           <w:rFonts w:ascii="Cambria" w:eastAsia="Cambria" w:hAnsi="Cambria" w:cs="Cambria"/>
@@ -4187,7 +4216,7 @@
         </w:rPr>
         <w:t>Module1 : Alimentation de la base de données</w:t>
       </w:r>
-      <w:bookmarkEnd w:id="6"/>
+      <w:bookmarkEnd w:id="5"/>
     </w:p>
     <w:p>
       <w:pPr>
@@ -4198,7 +4227,7 @@
           <w:szCs w:val="24"/>
         </w:rPr>
       </w:pPr>
-      <w:bookmarkStart w:id="7" w:name="_Toc387318260"/>
+      <w:bookmarkStart w:id="6" w:name="_Toc387318260"/>
       <w:r>
         <w:rPr>
           <w:rFonts w:ascii="Cambria" w:eastAsia="Cambria" w:hAnsi="Cambria" w:cs="Cambria"/>
@@ -4208,7 +4237,7 @@
         </w:rPr>
         <w:t>1.1: Gestion des chauffeurs</w:t>
       </w:r>
-      <w:bookmarkEnd w:id="7"/>
+      <w:bookmarkEnd w:id="6"/>
     </w:p>
     <w:p>
       <w:pPr>
@@ -4361,7 +4390,7 @@
           <w:szCs w:val="24"/>
         </w:rPr>
       </w:pPr>
-      <w:bookmarkStart w:id="8" w:name="_Toc387318261"/>
+      <w:bookmarkStart w:id="7" w:name="_Toc387318261"/>
       <w:r>
         <w:rPr>
           <w:rFonts w:ascii="Cambria" w:eastAsia="Cambria" w:hAnsi="Cambria" w:cs="Cambria"/>
@@ -4389,7 +4418,7 @@
         </w:rPr>
         <w:t>éhicules</w:t>
       </w:r>
-      <w:bookmarkEnd w:id="8"/>
+      <w:bookmarkEnd w:id="7"/>
     </w:p>
     <w:p>
       <w:pPr>
@@ -4530,7 +4559,7 @@
           <w:szCs w:val="28"/>
         </w:rPr>
       </w:pPr>
-      <w:bookmarkStart w:id="9" w:name="_Toc387318262"/>
+      <w:bookmarkStart w:id="8" w:name="_Toc387318262"/>
       <w:r>
         <w:rPr>
           <w:rFonts w:ascii="Cambria" w:eastAsia="Cambria" w:hAnsi="Cambria" w:cs="Cambria"/>
@@ -4540,7 +4569,7 @@
         </w:rPr>
         <w:t>Module2 : Gestion des Trajets</w:t>
       </w:r>
-      <w:bookmarkEnd w:id="9"/>
+      <w:bookmarkEnd w:id="8"/>
     </w:p>
     <w:p>
       <w:pPr>
@@ -4553,7 +4582,7 @@
           <w:szCs w:val="24"/>
         </w:rPr>
       </w:pPr>
-      <w:bookmarkStart w:id="10" w:name="_Toc387318263"/>
+      <w:bookmarkStart w:id="9" w:name="_Toc387318263"/>
       <w:r>
         <w:rPr>
           <w:rFonts w:ascii="Cambria" w:eastAsia="Cambria" w:hAnsi="Cambria" w:cs="Cambria"/>
@@ -4563,7 +4592,7 @@
         </w:rPr>
         <w:t>2.1: Gestion des Trajets:</w:t>
       </w:r>
-      <w:bookmarkEnd w:id="10"/>
+      <w:bookmarkEnd w:id="9"/>
       <w:r>
         <w:rPr>
           <w:rFonts w:ascii="Cambria" w:eastAsia="Cambria" w:hAnsi="Cambria" w:cs="Cambria"/>
@@ -4710,7 +4739,7 @@
           <w:szCs w:val="24"/>
         </w:rPr>
       </w:pPr>
-      <w:bookmarkStart w:id="11" w:name="_Toc387318264"/>
+      <w:bookmarkStart w:id="10" w:name="_Toc387318264"/>
       <w:r>
         <w:rPr>
           <w:rFonts w:ascii="Cambria" w:eastAsia="Cambria" w:hAnsi="Cambria" w:cs="Cambria"/>
@@ -4720,7 +4749,7 @@
         </w:rPr>
         <w:t>2.2: Gestion des affectations:</w:t>
       </w:r>
-      <w:bookmarkEnd w:id="11"/>
+      <w:bookmarkEnd w:id="10"/>
       <w:r>
         <w:rPr>
           <w:rFonts w:ascii="Cambria" w:eastAsia="Cambria" w:hAnsi="Cambria" w:cs="Cambria"/>
@@ -4875,7 +4904,7 @@
           <w:szCs w:val="24"/>
         </w:rPr>
       </w:pPr>
-      <w:bookmarkStart w:id="12" w:name="_Toc387318265"/>
+      <w:bookmarkStart w:id="11" w:name="_Toc387318265"/>
       <w:r>
         <w:rPr>
           <w:rFonts w:ascii="Cambria" w:eastAsia="Cambria" w:hAnsi="Cambria" w:cs="Cambria"/>
@@ -4886,7 +4915,7 @@
         <w:lastRenderedPageBreak/>
         <w:t>2.3: Gestion des communications:</w:t>
       </w:r>
-      <w:bookmarkEnd w:id="12"/>
+      <w:bookmarkEnd w:id="11"/>
     </w:p>
     <w:p>
       <w:pPr>
@@ -5063,7 +5092,7 @@
           <w:szCs w:val="28"/>
         </w:rPr>
       </w:pPr>
-      <w:bookmarkStart w:id="13" w:name="_Toc387318266"/>
+      <w:bookmarkStart w:id="12" w:name="_Toc387318266"/>
       <w:r>
         <w:rPr>
           <w:rFonts w:ascii="Cambria" w:eastAsia="Cambria" w:hAnsi="Cambria" w:cs="Cambria"/>
@@ -5073,7 +5102,7 @@
         </w:rPr>
         <w:t>Module3 : Module d’historique et archivage</w:t>
       </w:r>
-      <w:bookmarkEnd w:id="13"/>
+      <w:bookmarkEnd w:id="12"/>
     </w:p>
     <w:p>
       <w:pPr>
@@ -5294,7 +5323,7 @@
           <w:szCs w:val="32"/>
         </w:rPr>
       </w:pPr>
-      <w:bookmarkStart w:id="14" w:name="_Toc387318267"/>
+      <w:bookmarkStart w:id="13" w:name="_Toc387318267"/>
       <w:r>
         <w:rPr>
           <w:rStyle w:val="BookTitle"/>
@@ -5306,7 +5335,7 @@
         </w:rPr>
         <w:t>Les Besoins Techniques:</w:t>
       </w:r>
-      <w:bookmarkEnd w:id="14"/>
+      <w:bookmarkEnd w:id="13"/>
     </w:p>
     <w:p>
       <w:pPr>
@@ -5319,7 +5348,7 @@
           <w:szCs w:val="28"/>
         </w:rPr>
       </w:pPr>
-      <w:bookmarkStart w:id="15" w:name="_Toc387318268"/>
+      <w:bookmarkStart w:id="14" w:name="_Toc387318268"/>
       <w:r>
         <w:rPr>
           <w:rFonts w:ascii="Cambria" w:eastAsia="Cambria" w:hAnsi="Cambria" w:cs="Cambria"/>
@@ -5329,7 +5358,7 @@
         </w:rPr>
         <w:t>Outils de développement :</w:t>
       </w:r>
-      <w:bookmarkEnd w:id="15"/>
+      <w:bookmarkEnd w:id="14"/>
     </w:p>
     <w:tbl>
       <w:tblPr>
@@ -5867,7 +5896,7 @@
           <w:szCs w:val="32"/>
         </w:rPr>
       </w:pPr>
-      <w:bookmarkStart w:id="16" w:name="_Toc387318269"/>
+      <w:bookmarkStart w:id="15" w:name="_Toc387318269"/>
       <w:r>
         <w:rPr>
           <w:rStyle w:val="BookTitle"/>
@@ -5890,7 +5919,7 @@
         </w:rPr>
         <w:t xml:space="preserve"> de l’application</w:t>
       </w:r>
-      <w:bookmarkEnd w:id="16"/>
+      <w:bookmarkEnd w:id="15"/>
     </w:p>
     <w:p>
       <w:pPr>
@@ -5903,9 +5932,9 @@
           <w:szCs w:val="28"/>
         </w:rPr>
       </w:pPr>
-      <w:bookmarkStart w:id="17" w:name="_Toc387317975"/>
-      <w:bookmarkStart w:id="18" w:name="_Toc387318065"/>
-      <w:bookmarkStart w:id="19" w:name="_Toc387318270"/>
+      <w:bookmarkStart w:id="16" w:name="_Toc387317975"/>
+      <w:bookmarkStart w:id="17" w:name="_Toc387318065"/>
+      <w:bookmarkStart w:id="18" w:name="_Toc387318270"/>
       <w:r>
         <w:rPr>
           <w:rFonts w:ascii="Cambria" w:eastAsia="Cambria" w:hAnsi="Cambria" w:cs="Cambria"/>
@@ -5916,9 +5945,9 @@
         </w:rPr>
         <w:t>Le chef peut:</w:t>
       </w:r>
+      <w:bookmarkEnd w:id="16"/>
       <w:bookmarkEnd w:id="17"/>
       <w:bookmarkEnd w:id="18"/>
-      <w:bookmarkEnd w:id="19"/>
     </w:p>
     <w:p>
       <w:pPr>
@@ -6252,9 +6281,9 @@
           <w:szCs w:val="28"/>
         </w:rPr>
       </w:pPr>
-      <w:bookmarkStart w:id="20" w:name="_Toc387317976"/>
-      <w:bookmarkStart w:id="21" w:name="_Toc387318066"/>
-      <w:bookmarkStart w:id="22" w:name="_Toc387318271"/>
+      <w:bookmarkStart w:id="19" w:name="_Toc387317976"/>
+      <w:bookmarkStart w:id="20" w:name="_Toc387318066"/>
+      <w:bookmarkStart w:id="21" w:name="_Toc387318271"/>
       <w:r>
         <w:rPr>
           <w:rFonts w:ascii="Cambria" w:eastAsia="Cambria" w:hAnsi="Cambria" w:cs="Cambria"/>
@@ -6265,9 +6294,9 @@
         </w:rPr>
         <w:t>Le chauffeur peut:</w:t>
       </w:r>
+      <w:bookmarkEnd w:id="19"/>
       <w:bookmarkEnd w:id="20"/>
       <w:bookmarkEnd w:id="21"/>
-      <w:bookmarkEnd w:id="22"/>
     </w:p>
     <w:p>
       <w:pPr>
@@ -6329,9 +6358,9 @@
           <w:szCs w:val="32"/>
         </w:rPr>
       </w:pPr>
-      <w:bookmarkStart w:id="23" w:name="h.mgwjwft1po4p" w:colFirst="0" w:colLast="0"/>
-      <w:bookmarkStart w:id="24" w:name="_Toc387318272"/>
-      <w:bookmarkEnd w:id="23"/>
+      <w:bookmarkStart w:id="22" w:name="h.mgwjwft1po4p" w:colFirst="0" w:colLast="0"/>
+      <w:bookmarkStart w:id="23" w:name="_Toc387318272"/>
+      <w:bookmarkEnd w:id="22"/>
       <w:r>
         <w:rPr>
           <w:rStyle w:val="BookTitle"/>
@@ -6343,7 +6372,7 @@
         </w:rPr>
         <w:t>Modalité de paiement</w:t>
       </w:r>
-      <w:bookmarkEnd w:id="24"/>
+      <w:bookmarkEnd w:id="23"/>
       <w:r>
         <w:rPr>
           <w:rStyle w:val="BookTitle"/>
@@ -6367,9 +6396,9 @@
           <w:szCs w:val="28"/>
         </w:rPr>
       </w:pPr>
-      <w:bookmarkStart w:id="25" w:name="_Toc387317978"/>
-      <w:bookmarkStart w:id="26" w:name="_Toc387318068"/>
-      <w:bookmarkStart w:id="27" w:name="_Toc387318273"/>
+      <w:bookmarkStart w:id="24" w:name="_Toc387317978"/>
+      <w:bookmarkStart w:id="25" w:name="_Toc387318068"/>
+      <w:bookmarkStart w:id="26" w:name="_Toc387318273"/>
       <w:r>
         <w:rPr>
           <w:rFonts w:ascii="Cambria" w:eastAsia="Cambria" w:hAnsi="Cambria" w:cs="Cambria"/>
@@ -6468,9 +6497,9 @@
         </w:rPr>
         <w:t>/module</w:t>
       </w:r>
+      <w:bookmarkEnd w:id="24"/>
       <w:bookmarkEnd w:id="25"/>
       <w:bookmarkEnd w:id="26"/>
-      <w:bookmarkEnd w:id="27"/>
       <w:r>
         <w:rPr>
           <w:rFonts w:ascii="Cambria" w:eastAsia="Cambria" w:hAnsi="Cambria" w:cs="Cambria"/>
@@ -6691,7 +6720,7 @@
           <w:szCs w:val="32"/>
         </w:rPr>
       </w:pPr>
-      <w:bookmarkStart w:id="28" w:name="_Toc387318274"/>
+      <w:bookmarkStart w:id="27" w:name="_Toc387318274"/>
       <w:r>
         <w:rPr>
           <w:rStyle w:val="BookTitle"/>
@@ -6703,7 +6732,7 @@
         </w:rPr>
         <w:t>Les contraintes</w:t>
       </w:r>
-      <w:bookmarkEnd w:id="28"/>
+      <w:bookmarkEnd w:id="27"/>
       <w:r>
         <w:rPr>
           <w:rStyle w:val="BookTitle"/>
@@ -6727,7 +6756,7 @@
           <w:szCs w:val="28"/>
         </w:rPr>
       </w:pPr>
-      <w:bookmarkStart w:id="29" w:name="_Toc387318275"/>
+      <w:bookmarkStart w:id="28" w:name="_Toc387318275"/>
       <w:r>
         <w:rPr>
           <w:rFonts w:ascii="Cambria" w:eastAsia="Cambria" w:hAnsi="Cambria" w:cs="Cambria"/>
@@ -6737,7 +6766,7 @@
         </w:rPr>
         <w:t>Contraintes financières:</w:t>
       </w:r>
-      <w:bookmarkEnd w:id="29"/>
+      <w:bookmarkEnd w:id="28"/>
     </w:p>
     <w:p>
       <w:pPr>
@@ -6776,7 +6805,7 @@
           <w:szCs w:val="28"/>
         </w:rPr>
       </w:pPr>
-      <w:bookmarkStart w:id="30" w:name="_Toc387318276"/>
+      <w:bookmarkStart w:id="29" w:name="_Toc387318276"/>
       <w:r>
         <w:rPr>
           <w:rFonts w:ascii="Cambria" w:eastAsia="Cambria" w:hAnsi="Cambria" w:cs="Cambria"/>
@@ -6786,7 +6815,7 @@
         </w:rPr>
         <w:t>Contraintes de temps:</w:t>
       </w:r>
-      <w:bookmarkEnd w:id="30"/>
+      <w:bookmarkEnd w:id="29"/>
       <w:r>
         <w:rPr>
           <w:rFonts w:ascii="Cambria" w:eastAsia="Cambria" w:hAnsi="Cambria" w:cs="Cambria"/>
@@ -6825,7 +6854,7 @@
           <w:szCs w:val="28"/>
         </w:rPr>
       </w:pPr>
-      <w:bookmarkStart w:id="31" w:name="_Toc387318277"/>
+      <w:bookmarkStart w:id="30" w:name="_Toc387318277"/>
       <w:r>
         <w:rPr>
           <w:rFonts w:ascii="Cambria" w:eastAsia="Cambria" w:hAnsi="Cambria" w:cs="Cambria"/>
@@ -6835,7 +6864,7 @@
         </w:rPr>
         <w:t>Contraintes de qualité:</w:t>
       </w:r>
-      <w:bookmarkEnd w:id="31"/>
+      <w:bookmarkEnd w:id="30"/>
       <w:r>
         <w:rPr>
           <w:rFonts w:ascii="Cambria" w:eastAsia="Cambria" w:hAnsi="Cambria" w:cs="Cambria"/>
@@ -6904,7 +6933,7 @@
         </w:rPr>
         <w:t xml:space="preserve"> </w:t>
       </w:r>
-      <w:bookmarkStart w:id="32" w:name="_Toc387318278"/>
+      <w:bookmarkStart w:id="31" w:name="_Toc387318278"/>
       <w:r>
         <w:rPr>
           <w:rStyle w:val="BookTitle"/>
@@ -6916,7 +6945,7 @@
         </w:rPr>
         <w:t>Les extrants</w:t>
       </w:r>
-      <w:bookmarkEnd w:id="32"/>
+      <w:bookmarkEnd w:id="31"/>
     </w:p>
     <w:p>
       <w:pPr>
@@ -6929,7 +6958,7 @@
           <w:szCs w:val="28"/>
         </w:rPr>
       </w:pPr>
-      <w:bookmarkStart w:id="33" w:name="_Toc387318279"/>
+      <w:bookmarkStart w:id="32" w:name="_Toc387318279"/>
       <w:r>
         <w:rPr>
           <w:rFonts w:ascii="Cambria" w:eastAsia="Cambria" w:hAnsi="Cambria" w:cs="Cambria"/>
@@ -6939,7 +6968,7 @@
         </w:rPr>
         <w:t>Livrables (Rapports et données à remettre à l’administration) :</w:t>
       </w:r>
-      <w:bookmarkEnd w:id="33"/>
+      <w:bookmarkEnd w:id="32"/>
     </w:p>
     <w:p>
       <w:pPr>
@@ -6981,7 +7010,7 @@
           <w:szCs w:val="28"/>
         </w:rPr>
       </w:pPr>
-      <w:bookmarkStart w:id="34" w:name="_Toc387318280"/>
+      <w:bookmarkStart w:id="33" w:name="_Toc387318280"/>
       <w:r>
         <w:rPr>
           <w:rFonts w:ascii="Cambria" w:eastAsia="Cambria" w:hAnsi="Cambria" w:cs="Cambria"/>
@@ -6992,7 +7021,7 @@
         <w:lastRenderedPageBreak/>
         <w:t>Phase 1 : Étude et conception :</w:t>
       </w:r>
-      <w:bookmarkEnd w:id="34"/>
+      <w:bookmarkEnd w:id="33"/>
     </w:p>
     <w:p>
       <w:pPr>
@@ -7132,7 +7161,7 @@
           <w:szCs w:val="28"/>
         </w:rPr>
       </w:pPr>
-      <w:bookmarkStart w:id="35" w:name="_Toc387318281"/>
+      <w:bookmarkStart w:id="34" w:name="_Toc387318281"/>
       <w:r>
         <w:rPr>
           <w:rFonts w:ascii="Cambria" w:eastAsia="Cambria" w:hAnsi="Cambria" w:cs="Cambria"/>
@@ -7142,7 +7171,7 @@
         </w:rPr>
         <w:t>Phase 2 : Mise en œuvre de la solution :</w:t>
       </w:r>
-      <w:bookmarkEnd w:id="35"/>
+      <w:bookmarkEnd w:id="34"/>
     </w:p>
     <w:p>
       <w:pPr>
@@ -8153,7 +8182,7 @@
           <w:szCs w:val="32"/>
         </w:rPr>
       </w:pPr>
-      <w:bookmarkStart w:id="36" w:name="_Toc387318282"/>
+      <w:bookmarkStart w:id="35" w:name="_Toc387318282"/>
       <w:r>
         <w:rPr>
           <w:rStyle w:val="BookTitle"/>
@@ -8177,7 +8206,7 @@
         </w:rPr>
         <w:t>es intrants</w:t>
       </w:r>
-      <w:bookmarkEnd w:id="36"/>
+      <w:bookmarkEnd w:id="35"/>
     </w:p>
     <w:p>
       <w:pPr>
@@ -8190,7 +8219,7 @@
           <w:szCs w:val="28"/>
         </w:rPr>
       </w:pPr>
-      <w:bookmarkStart w:id="37" w:name="_Toc387318283"/>
+      <w:bookmarkStart w:id="36" w:name="_Toc387318283"/>
       <w:r>
         <w:rPr>
           <w:rFonts w:ascii="Cambria" w:eastAsia="Cambria" w:hAnsi="Cambria" w:cs="Cambria"/>
@@ -8201,7 +8230,7 @@
         </w:rPr>
         <w:t>Equipe de travail</w:t>
       </w:r>
-      <w:bookmarkEnd w:id="37"/>
+      <w:bookmarkEnd w:id="36"/>
     </w:p>
     <w:p>
       <w:pPr>
@@ -10531,7 +10560,7 @@
           <w:lang w:val="en-US"/>
         </w:rPr>
       </w:pPr>
-      <w:bookmarkStart w:id="38" w:name="_Toc387318284"/>
+      <w:bookmarkStart w:id="37" w:name="_Toc387318284"/>
       <w:r>
         <w:rPr>
           <w:rStyle w:val="BookTitle"/>
@@ -10677,7 +10706,7 @@
           </wp:anchor>
         </w:drawing>
       </w:r>
-      <w:bookmarkEnd w:id="38"/>
+      <w:bookmarkEnd w:id="37"/>
       <w:r>
         <w:rPr>
           <w:rStyle w:val="BookTitle"/>
@@ -10690,8 +10719,8 @@
         </w:rPr>
         <w:tab/>
       </w:r>
-      <w:bookmarkStart w:id="39" w:name="h.yaxw2l3yrlbp" w:colFirst="0" w:colLast="0"/>
-      <w:bookmarkEnd w:id="39"/>
+      <w:bookmarkStart w:id="38" w:name="h.yaxw2l3yrlbp" w:colFirst="0" w:colLast="0"/>
+      <w:bookmarkEnd w:id="38"/>
     </w:p>
     <w:p>
       <w:pPr>
@@ -10736,7 +10765,7 @@
           <w:szCs w:val="32"/>
         </w:rPr>
       </w:pPr>
-      <w:bookmarkStart w:id="40" w:name="_Toc387318285"/>
+      <w:bookmarkStart w:id="39" w:name="_Toc387318285"/>
       <w:r>
         <w:rPr>
           <w:rStyle w:val="BookTitle"/>
@@ -10749,7 +10778,7 @@
         <w:lastRenderedPageBreak/>
         <w:t>Planning :</w:t>
       </w:r>
-      <w:bookmarkEnd w:id="40"/>
+      <w:bookmarkEnd w:id="39"/>
     </w:p>
     <w:p>
       <w:pPr>
@@ -10980,7 +11009,7 @@
           <w:rPr>
             <w:noProof/>
           </w:rPr>
-          <w:t>10</w:t>
+          <w:t>3</w:t>
         </w:r>
         <w:r>
           <w:fldChar w:fldCharType="end"/>
@@ -16330,7 +16359,7 @@
 </file>
 
 <file path=customXml/itemProps2.xml><?xml version="1.0" encoding="utf-8"?>
-<ds:datastoreItem xmlns:ds="http://schemas.openxmlformats.org/officeDocument/2006/customXml" ds:itemID="{78FB908D-AD0C-479F-B1B2-684F39AABC8D}">
+<ds:datastoreItem xmlns:ds="http://schemas.openxmlformats.org/officeDocument/2006/customXml" ds:itemID="{5DE88859-D423-4B88-8567-7928EBCD05A4}">
   <ds:schemaRefs>
     <ds:schemaRef ds:uri="http://schemas.openxmlformats.org/officeDocument/2006/bibliography"/>
   </ds:schemaRefs>

</xml_diff>